<commit_message>
Finished number 3 in i/o gymnastics.
</commit_message>
<xml_diff>
--- a/shell-gymnastics/shell-gymnastics.docx
+++ b/shell-gymnastics/shell-gymnastics.docx
@@ -43,226 +43,16 @@
         </w:numPr>
       </w:pPr>
       <w:r>
-        <w:t xml:space="preserve">Root is running </w:t>
-      </w:r>
-      <w:proofErr w:type="spellStart"/>
-      <w:r>
-        <w:t>launchd</w:t>
-      </w:r>
-      <w:proofErr w:type="spellEnd"/>
-      <w:r>
-        <w:t xml:space="preserve">, </w:t>
-      </w:r>
-      <w:proofErr w:type="spellStart"/>
-      <w:r>
-        <w:t>kextd</w:t>
-      </w:r>
-      <w:proofErr w:type="spellEnd"/>
-      <w:r>
-        <w:t xml:space="preserve">, </w:t>
-      </w:r>
-      <w:proofErr w:type="spellStart"/>
-      <w:r>
-        <w:t>UserEventAgen</w:t>
-      </w:r>
-      <w:proofErr w:type="spellEnd"/>
-      <w:r>
-        <w:t xml:space="preserve">, </w:t>
-      </w:r>
-      <w:proofErr w:type="spellStart"/>
-      <w:r>
-        <w:t>notifyd</w:t>
-      </w:r>
-      <w:proofErr w:type="spellEnd"/>
-      <w:r>
-        <w:t xml:space="preserve">, </w:t>
-      </w:r>
-      <w:proofErr w:type="spellStart"/>
-      <w:r>
-        <w:t>diskarbitrati</w:t>
-      </w:r>
-      <w:proofErr w:type="spellEnd"/>
-      <w:r>
-        <w:t xml:space="preserve">, </w:t>
-      </w:r>
-      <w:proofErr w:type="spellStart"/>
-      <w:r>
-        <w:t>configd</w:t>
-      </w:r>
-      <w:proofErr w:type="spellEnd"/>
-      <w:r>
-        <w:t xml:space="preserve">, </w:t>
-      </w:r>
-      <w:proofErr w:type="spellStart"/>
-      <w:r>
-        <w:t>fseventsd</w:t>
-      </w:r>
-      <w:proofErr w:type="spellEnd"/>
-      <w:r>
-        <w:t xml:space="preserve">, </w:t>
-      </w:r>
-      <w:proofErr w:type="spellStart"/>
-      <w:r>
-        <w:t>syslogd</w:t>
-      </w:r>
-      <w:proofErr w:type="spellEnd"/>
-      <w:r>
-        <w:t xml:space="preserve">, </w:t>
-      </w:r>
-      <w:proofErr w:type="spellStart"/>
-      <w:r>
-        <w:t>opendirectory</w:t>
-      </w:r>
-      <w:proofErr w:type="spellEnd"/>
-      <w:r>
-        <w:t xml:space="preserve">, </w:t>
-      </w:r>
-      <w:proofErr w:type="spellStart"/>
-      <w:r>
-        <w:t>distnoted</w:t>
-      </w:r>
-      <w:proofErr w:type="spellEnd"/>
-      <w:r>
-        <w:t xml:space="preserve">, </w:t>
-      </w:r>
-      <w:proofErr w:type="spellStart"/>
-      <w:r>
-        <w:t>powerd</w:t>
-      </w:r>
-      <w:proofErr w:type="spellEnd"/>
-      <w:r>
-        <w:t xml:space="preserve">, </w:t>
-      </w:r>
-      <w:proofErr w:type="spellStart"/>
-      <w:r>
-        <w:t>ntpd</w:t>
-      </w:r>
-      <w:proofErr w:type="spellEnd"/>
-      <w:r>
-        <w:t xml:space="preserve">, </w:t>
-      </w:r>
-      <w:proofErr w:type="spellStart"/>
-      <w:r>
-        <w:t>cron</w:t>
-      </w:r>
-      <w:proofErr w:type="spellEnd"/>
-      <w:r>
-        <w:t xml:space="preserve">, </w:t>
-      </w:r>
-      <w:proofErr w:type="spellStart"/>
-      <w:r>
-        <w:t>TBLoopDrivePa</w:t>
-      </w:r>
-      <w:proofErr w:type="spellEnd"/>
-      <w:r>
-        <w:t xml:space="preserve">, </w:t>
-      </w:r>
-      <w:proofErr w:type="spellStart"/>
-      <w:r>
-        <w:t>stackshot</w:t>
-      </w:r>
-      <w:proofErr w:type="spellEnd"/>
-      <w:r>
-        <w:t xml:space="preserve">, security, revision, </w:t>
-      </w:r>
-      <w:proofErr w:type="spellStart"/>
-      <w:r>
-        <w:t>mds</w:t>
-      </w:r>
-      <w:proofErr w:type="spellEnd"/>
-      <w:r>
-        <w:t xml:space="preserve">, </w:t>
-      </w:r>
-      <w:proofErr w:type="spellStart"/>
-      <w:r>
-        <w:t>KernelEventAg</w:t>
-      </w:r>
-      <w:proofErr w:type="spellEnd"/>
-      <w:r>
-        <w:t xml:space="preserve">, </w:t>
-      </w:r>
-      <w:proofErr w:type="spellStart"/>
-      <w:r>
-        <w:t>hidd</w:t>
-      </w:r>
-      <w:proofErr w:type="spellEnd"/>
-      <w:r>
-        <w:t xml:space="preserve">, </w:t>
-      </w:r>
-      <w:proofErr w:type="spellStart"/>
-      <w:r>
-        <w:t>dynamic_pager</w:t>
-      </w:r>
-      <w:proofErr w:type="spellEnd"/>
-      <w:r>
-        <w:t xml:space="preserve">, </w:t>
-      </w:r>
-      <w:proofErr w:type="spellStart"/>
-      <w:r>
-        <w:t>autofsd</w:t>
-      </w:r>
-      <w:proofErr w:type="spellEnd"/>
-      <w:r>
-        <w:t xml:space="preserve">, </w:t>
-      </w:r>
-      <w:proofErr w:type="spellStart"/>
-      <w:r>
-        <w:t>coreservicesd</w:t>
-      </w:r>
-      <w:proofErr w:type="spellEnd"/>
-      <w:r>
-        <w:t xml:space="preserve">, </w:t>
-      </w:r>
-      <w:proofErr w:type="spellStart"/>
-      <w:r>
-        <w:t>CVMServer</w:t>
-      </w:r>
-      <w:proofErr w:type="spellEnd"/>
-      <w:r>
-        <w:t xml:space="preserve">, </w:t>
-      </w:r>
-      <w:proofErr w:type="spellStart"/>
-      <w:r>
-        <w:t>logind</w:t>
-      </w:r>
-      <w:proofErr w:type="spellEnd"/>
-      <w:r>
-        <w:t xml:space="preserve">, and </w:t>
-      </w:r>
-      <w:proofErr w:type="spellStart"/>
-      <w:r>
-        <w:t>filecoordinat</w:t>
-      </w:r>
-      <w:proofErr w:type="spellEnd"/>
-      <w:r>
-        <w:t xml:space="preserve">. I’m fairly certain a lot of those were truncated. To find this information I used </w:t>
-      </w:r>
-      <w:r>
-        <w:t xml:space="preserve">man </w:t>
-      </w:r>
-      <w:proofErr w:type="spellStart"/>
-      <w:r>
-        <w:t>ps</w:t>
-      </w:r>
-      <w:proofErr w:type="spellEnd"/>
-      <w:r>
-        <w:t xml:space="preserve"> and </w:t>
-      </w:r>
-      <w:proofErr w:type="spellStart"/>
-      <w:r>
-        <w:t>ps</w:t>
-      </w:r>
-      <w:proofErr w:type="spellEnd"/>
-      <w:r>
-        <w:t xml:space="preserve"> –u root –</w:t>
-      </w:r>
-      <w:proofErr w:type="spellStart"/>
-      <w:r>
-        <w:t>jc</w:t>
-      </w:r>
-      <w:proofErr w:type="spellEnd"/>
-      <w:r>
-        <w:t>, which displays processes owned by root in a format that shows the user name and the command name, rather than the UID and the command path.</w:t>
+        <w:t>Root is running launchd, kextd, UserEventAgen, notifyd, diskarbitrati, configd, fseventsd, syslogd, opendirectory, distnoted, powerd, ntpd, cron, TBLoopDrivePa, stackshot, security, revision, mds, KernelEventAg, hidd, dynamic_pager</w:t>
+      </w:r>
+      <w:r>
+        <w:t xml:space="preserve">, autofsd, coreservicesd, CVMServer, logind, and filecoordinat. I’m fairly certain a lot of those were truncated. To find this information I used </w:t>
+      </w:r>
+      <w:r>
+        <w:t xml:space="preserve">man ps and </w:t>
+      </w:r>
+      <w:r>
+        <w:t>ps –u root –jc, which displays processes owned by root in a format that shows the user name and the command name, rather than the UID and the command path.</w:t>
       </w:r>
       <w:r>
         <w:rPr>
@@ -333,223 +123,7 @@
         </w:numPr>
       </w:pPr>
       <w:r>
-        <w:t xml:space="preserve">The processes running on my account are </w:t>
-      </w:r>
-      <w:proofErr w:type="spellStart"/>
-      <w:r>
-        <w:t>launchd</w:t>
-      </w:r>
-      <w:proofErr w:type="spellEnd"/>
-      <w:r>
-        <w:t xml:space="preserve">, </w:t>
-      </w:r>
-      <w:proofErr w:type="spellStart"/>
-      <w:r>
-        <w:t>clamd</w:t>
-      </w:r>
-      <w:proofErr w:type="spellEnd"/>
-      <w:r>
-        <w:t xml:space="preserve">, </w:t>
-      </w:r>
-      <w:proofErr w:type="spellStart"/>
-      <w:r>
-        <w:t>UserEventAgent</w:t>
-      </w:r>
-      <w:proofErr w:type="spellEnd"/>
-      <w:r>
-        <w:t xml:space="preserve">, </w:t>
-      </w:r>
-      <w:proofErr w:type="spellStart"/>
-      <w:r>
-        <w:t>distnoted</w:t>
-      </w:r>
-      <w:proofErr w:type="spellEnd"/>
-      <w:r>
-        <w:t xml:space="preserve">, Microsoft Word, Google Chrome, </w:t>
-      </w:r>
-      <w:proofErr w:type="spellStart"/>
-      <w:r>
-        <w:t>ClamXav</w:t>
-      </w:r>
-      <w:proofErr w:type="spellEnd"/>
-      <w:r>
-        <w:t xml:space="preserve">, Dock, </w:t>
-      </w:r>
-      <w:proofErr w:type="spellStart"/>
-      <w:r>
-        <w:t>talagent</w:t>
-      </w:r>
-      <w:proofErr w:type="spellEnd"/>
-      <w:r>
-        <w:t xml:space="preserve">, </w:t>
-      </w:r>
-      <w:proofErr w:type="spellStart"/>
-      <w:r>
-        <w:t>SystemUIServer</w:t>
-      </w:r>
-      <w:proofErr w:type="spellEnd"/>
-      <w:r>
-        <w:t xml:space="preserve">, Finder, </w:t>
-      </w:r>
-      <w:proofErr w:type="spellStart"/>
-      <w:r>
-        <w:t>fontd</w:t>
-      </w:r>
-      <w:proofErr w:type="spellEnd"/>
-      <w:r>
-        <w:t xml:space="preserve">, </w:t>
-      </w:r>
-      <w:proofErr w:type="spellStart"/>
-      <w:r>
-        <w:t>pboard</w:t>
-      </w:r>
-      <w:proofErr w:type="spellEnd"/>
-      <w:r>
-        <w:t xml:space="preserve">, </w:t>
-      </w:r>
-      <w:proofErr w:type="spellStart"/>
-      <w:r>
-        <w:t>com.apple.doc.ext</w:t>
-      </w:r>
-      <w:proofErr w:type="spellEnd"/>
-      <w:r>
-        <w:t xml:space="preserve">, </w:t>
-      </w:r>
-      <w:proofErr w:type="spellStart"/>
-      <w:r>
-        <w:t>vendorservice</w:t>
-      </w:r>
-      <w:proofErr w:type="spellEnd"/>
-      <w:r>
-        <w:t xml:space="preserve">, </w:t>
-      </w:r>
-      <w:proofErr w:type="spellStart"/>
-      <w:r>
-        <w:t>warmd_agent</w:t>
-      </w:r>
-      <w:proofErr w:type="spellEnd"/>
-      <w:r>
-        <w:t xml:space="preserve">, </w:t>
-      </w:r>
-      <w:proofErr w:type="spellStart"/>
-      <w:r>
-        <w:t>imagent</w:t>
-      </w:r>
-      <w:proofErr w:type="spellEnd"/>
-      <w:r>
-        <w:t xml:space="preserve">, Airport Base </w:t>
-      </w:r>
-      <w:proofErr w:type="spellStart"/>
-      <w:r>
-        <w:t>Stati</w:t>
-      </w:r>
-      <w:proofErr w:type="spellEnd"/>
-      <w:r>
-        <w:t xml:space="preserve">, Seagate Storage </w:t>
-      </w:r>
-      <w:proofErr w:type="spellStart"/>
-      <w:r>
-        <w:t>Ga</w:t>
-      </w:r>
-      <w:proofErr w:type="spellEnd"/>
-      <w:r>
-        <w:t xml:space="preserve">, </w:t>
-      </w:r>
-      <w:proofErr w:type="spellStart"/>
-      <w:r>
-        <w:t>SpotifyWebHelper</w:t>
-      </w:r>
-      <w:proofErr w:type="spellEnd"/>
-      <w:r>
-        <w:t xml:space="preserve">, </w:t>
-      </w:r>
-      <w:proofErr w:type="spellStart"/>
-      <w:r>
-        <w:t>ClamXavSentry</w:t>
-      </w:r>
-      <w:proofErr w:type="spellEnd"/>
-      <w:r>
-        <w:t xml:space="preserve">, Mac Game Store Hel, Google Chrome Help, </w:t>
-      </w:r>
-      <w:proofErr w:type="spellStart"/>
-      <w:r>
-        <w:t>cookied</w:t>
-      </w:r>
-      <w:proofErr w:type="spellEnd"/>
-      <w:r>
-        <w:t xml:space="preserve">, </w:t>
-      </w:r>
-      <w:proofErr w:type="spellStart"/>
-      <w:r>
-        <w:t>GrowlHelperApp</w:t>
-      </w:r>
-      <w:proofErr w:type="spellEnd"/>
-      <w:r>
-        <w:t xml:space="preserve">, Microsoft AU </w:t>
-      </w:r>
-      <w:proofErr w:type="spellStart"/>
-      <w:r>
-        <w:t>Daemo</w:t>
-      </w:r>
-      <w:proofErr w:type="spellEnd"/>
-      <w:r>
-        <w:t xml:space="preserve">, </w:t>
-      </w:r>
-      <w:proofErr w:type="spellStart"/>
-      <w:r>
-        <w:t>mdworker</w:t>
-      </w:r>
-      <w:proofErr w:type="spellEnd"/>
-      <w:r>
-        <w:t xml:space="preserve">, Preview, </w:t>
-      </w:r>
-      <w:proofErr w:type="spellStart"/>
-      <w:r>
-        <w:t>lsboxd</w:t>
-      </w:r>
-      <w:proofErr w:type="spellEnd"/>
-      <w:r>
-        <w:t xml:space="preserve">, </w:t>
-      </w:r>
-      <w:proofErr w:type="spellStart"/>
-      <w:r>
-        <w:t>AppleSpell</w:t>
-      </w:r>
-      <w:proofErr w:type="spellEnd"/>
-      <w:r>
-        <w:t xml:space="preserve">, </w:t>
-      </w:r>
-      <w:proofErr w:type="spellStart"/>
-      <w:r>
-        <w:t>GitHub</w:t>
-      </w:r>
-      <w:proofErr w:type="spellEnd"/>
-      <w:r>
-        <w:t xml:space="preserve">, </w:t>
-      </w:r>
-      <w:proofErr w:type="spellStart"/>
-      <w:r>
-        <w:t>ssh</w:t>
-      </w:r>
-      <w:proofErr w:type="spellEnd"/>
-      <w:r>
-        <w:t xml:space="preserve">-agent, Terminal, </w:t>
-      </w:r>
-      <w:proofErr w:type="spellStart"/>
-      <w:r>
-        <w:t>xpchelper</w:t>
-      </w:r>
-      <w:proofErr w:type="spellEnd"/>
-      <w:r>
-        <w:t xml:space="preserve">, </w:t>
-      </w:r>
-      <w:proofErr w:type="spellStart"/>
-      <w:r>
-        <w:t>quicklookd</w:t>
-      </w:r>
-      <w:proofErr w:type="spellEnd"/>
-      <w:r>
-        <w:t xml:space="preserve">, and    </w:t>
+        <w:t xml:space="preserve">The processes running on my account are launchd, clamd, UserEventAgent, distnoted, Microsoft Word, Google Chrome, ClamXav, Dock, talagent, SystemUIServer, Finder, fontd, pboard, com.apple.doc.ext, vendorservice, warmd_agent, imagent, Airport Base Stati, Seagate Storage Ga, SpotifyWebHelper, ClamXavSentry, Mac Game Store Hel, Google Chrome Help, cookied, GrowlHelperApp, Microsoft AU Daemo, mdworker, Preview, lsboxd, AppleSpell, GitHub, ssh-agent, Terminal, xpchelper, quicklookd, and    </w:t>
       </w:r>
       <w:r>
         <w:lastRenderedPageBreak/>
@@ -559,33 +133,7 @@
         <w:t>s I used were man</w:t>
       </w:r>
       <w:r>
-        <w:t xml:space="preserve"> </w:t>
-      </w:r>
-      <w:proofErr w:type="spellStart"/>
-      <w:r>
-        <w:t>ps</w:t>
-      </w:r>
-      <w:proofErr w:type="spellEnd"/>
-      <w:r>
-        <w:t xml:space="preserve"> –u </w:t>
-      </w:r>
-      <w:proofErr w:type="spellStart"/>
-      <w:proofErr w:type="gramStart"/>
-      <w:r>
-        <w:t>britain</w:t>
-      </w:r>
-      <w:proofErr w:type="spellEnd"/>
-      <w:proofErr w:type="gramEnd"/>
-      <w:r>
-        <w:t xml:space="preserve"> –</w:t>
-      </w:r>
-      <w:proofErr w:type="spellStart"/>
-      <w:r>
-        <w:t>jc</w:t>
-      </w:r>
-      <w:proofErr w:type="spellEnd"/>
-      <w:r>
-        <w:t>.</w:t>
+        <w:t xml:space="preserve"> ps –u britain –jc.</w:t>
       </w:r>
       <w:r>
         <w:t xml:space="preserve"> </w:t>
@@ -653,24 +201,11 @@
         </w:numPr>
       </w:pPr>
       <w:r>
-        <w:t xml:space="preserve">The application that uses the most real memory is Google Chrome at 147816 </w:t>
-      </w:r>
-      <w:proofErr w:type="gramStart"/>
-      <w:r>
-        <w:t>Kb</w:t>
-      </w:r>
-      <w:proofErr w:type="gramEnd"/>
-      <w:r>
-        <w:t>.  The most virtual memory is used by Finder at 3796324</w:t>
-      </w:r>
-      <w:r>
-        <w:t xml:space="preserve"> </w:t>
-      </w:r>
-      <w:proofErr w:type="gramStart"/>
-      <w:r>
-        <w:t>Kb</w:t>
-      </w:r>
-      <w:proofErr w:type="gramEnd"/>
+        <w:t>The application that uses the most real memory is Google Chrome at 147816 Kb.  The most virtual memory is used by Finder at 3796324</w:t>
+      </w:r>
+      <w:r>
+        <w:t xml:space="preserve"> Kb</w:t>
+      </w:r>
       <w:r>
         <w:t>. T</w:t>
       </w:r>
@@ -684,34 +219,10 @@
         <w:t xml:space="preserve"> I used </w:t>
       </w:r>
       <w:r>
-        <w:t xml:space="preserve">were man </w:t>
-      </w:r>
-      <w:proofErr w:type="spellStart"/>
-      <w:r>
-        <w:t>ps</w:t>
-      </w:r>
-      <w:proofErr w:type="spellEnd"/>
-      <w:r>
-        <w:t xml:space="preserve"> and</w:t>
-      </w:r>
-      <w:r>
-        <w:t xml:space="preserve"> </w:t>
-      </w:r>
-      <w:proofErr w:type="spellStart"/>
-      <w:r>
-        <w:t>ps</w:t>
-      </w:r>
-      <w:proofErr w:type="spellEnd"/>
-      <w:r>
-        <w:t xml:space="preserve"> –</w:t>
-      </w:r>
-      <w:proofErr w:type="spellStart"/>
-      <w:r>
-        <w:t>Avc</w:t>
-      </w:r>
-      <w:proofErr w:type="spellEnd"/>
-      <w:r>
-        <w:t xml:space="preserve"> to display all the processes running on the machine sorted by memory use with the RSS and VSZ stats and the executable name.</w:t>
+        <w:t>were man ps and</w:t>
+      </w:r>
+      <w:r>
+        <w:t xml:space="preserve"> ps –Avc to display all the processes running on the machine sorted by memory use with the RSS and VSZ stats and the executable name.</w:t>
       </w:r>
       <w:r>
         <w:t xml:space="preserve"> </w:t>
@@ -779,68 +290,11 @@
         </w:numPr>
       </w:pPr>
       <w:r>
-        <w:t xml:space="preserve">Syslog, </w:t>
-      </w:r>
-      <w:proofErr w:type="spellStart"/>
-      <w:r>
-        <w:t>statd</w:t>
-      </w:r>
-      <w:proofErr w:type="spellEnd"/>
-      <w:r>
-        <w:t xml:space="preserve">, 102, daemon, postfix. </w:t>
-      </w:r>
-      <w:proofErr w:type="gramStart"/>
-      <w:r>
-        <w:t>www</w:t>
-      </w:r>
-      <w:proofErr w:type="gramEnd"/>
-      <w:r>
-        <w:t xml:space="preserve">-data, 1000, </w:t>
-      </w:r>
-      <w:proofErr w:type="spellStart"/>
-      <w:r>
-        <w:t>mysql</w:t>
-      </w:r>
-      <w:proofErr w:type="spellEnd"/>
-      <w:r>
-        <w:t xml:space="preserve">, </w:t>
-      </w:r>
-      <w:proofErr w:type="spellStart"/>
-      <w:r>
-        <w:t>awon</w:t>
-      </w:r>
-      <w:proofErr w:type="spellEnd"/>
-      <w:r>
-        <w:t xml:space="preserve">, and </w:t>
-      </w:r>
-      <w:proofErr w:type="spellStart"/>
-      <w:r>
-        <w:t>jcrawley</w:t>
-      </w:r>
-      <w:proofErr w:type="spellEnd"/>
-      <w:r>
-        <w:t xml:space="preserve"> had processes running on my.cs.lmu.edu. To find this I used man </w:t>
-      </w:r>
-      <w:proofErr w:type="spellStart"/>
-      <w:r>
-        <w:t>ps</w:t>
-      </w:r>
-      <w:proofErr w:type="spellEnd"/>
-      <w:r>
-        <w:t xml:space="preserve"> and </w:t>
-      </w:r>
-      <w:proofErr w:type="spellStart"/>
-      <w:r>
-        <w:t>ps</w:t>
-      </w:r>
-      <w:proofErr w:type="spellEnd"/>
-      <w:r>
-        <w:t xml:space="preserve"> –A u to display all processes along with the user names. Everything above where the screenshot starts is owned by root.</w:t>
+        <w:t>Syslog, statd, 102, daemon, postfix. www-data, 1000, mysql, awon, and jcrawley had processes running on my.cs.lmu.edu. To find this I used man ps and ps –A u to display all processes along with the user names. Everything above where the screenshot starts is owned by root.</w:t>
       </w:r>
       <w:r>
         <w:t xml:space="preserve"> </w:t>
       </w:r>
-      <w:bookmarkStart w:id="0" w:name="_GoBack"/>
       <w:r>
         <w:rPr>
           <w:noProof/>
@@ -894,7 +348,6 @@
           </wp:inline>
         </w:drawing>
       </w:r>
-      <w:bookmarkEnd w:id="0"/>
     </w:p>
     <w:p>
       <w:pPr>
@@ -1174,6 +627,141 @@
           </wp:inline>
         </w:drawing>
       </w:r>
+    </w:p>
+    <w:p/>
+    <w:p>
+      <w:r>
+        <w:t xml:space="preserve">3. The first-level subdirectory taking up the most space is ./public_html. The command I used was du –-max-depth=1 –h | sort –n | tail –n 1, which takes the size of each first-level subdirectory, sorts it in ascending numerical order, and then displays the last line, i.e. the largest subdirectory. </w:t>
+      </w:r>
+      <w:r>
+        <w:t>I used du –-help and the internet to find the different commands used.</w:t>
+      </w:r>
+      <w:r>
+        <w:t xml:space="preserve"> </w:t>
+      </w:r>
+      <w:r>
+        <w:rPr>
+          <w:noProof/>
+        </w:rPr>
+        <w:drawing>
+          <wp:inline distT="0" distB="0" distL="0" distR="0" wp14:anchorId="6672379C" wp14:editId="554A3015">
+            <wp:extent cx="5168900" cy="342900"/>
+            <wp:effectExtent l="0" t="0" r="12700" b="12700"/>
+            <wp:docPr id="8" name="Picture 7"/>
+            <wp:cNvGraphicFramePr>
+              <a:graphicFrameLocks xmlns:a="http://schemas.openxmlformats.org/drawingml/2006/main" noChangeAspect="1"/>
+            </wp:cNvGraphicFramePr>
+            <a:graphic xmlns:a="http://schemas.openxmlformats.org/drawingml/2006/main">
+              <a:graphicData uri="http://schemas.openxmlformats.org/drawingml/2006/picture">
+                <pic:pic xmlns:pic="http://schemas.openxmlformats.org/drawingml/2006/picture">
+                  <pic:nvPicPr>
+                    <pic:cNvPr id="0" name="Picture 7"/>
+                    <pic:cNvPicPr>
+                      <a:picLocks noChangeAspect="1" noChangeArrowheads="1"/>
+                    </pic:cNvPicPr>
+                  </pic:nvPicPr>
+                  <pic:blipFill>
+                    <a:blip r:embed="rId13">
+                      <a:extLst>
+                        <a:ext uri="{28A0092B-C50C-407E-A947-70E740481C1C}">
+                          <a14:useLocalDpi xmlns:a14="http://schemas.microsoft.com/office/drawing/2010/main" val="0"/>
+                        </a:ext>
+                      </a:extLst>
+                    </a:blip>
+                    <a:srcRect/>
+                    <a:stretch>
+                      <a:fillRect/>
+                    </a:stretch>
+                  </pic:blipFill>
+                  <pic:spPr bwMode="auto">
+                    <a:xfrm>
+                      <a:off x="0" y="0"/>
+                      <a:ext cx="5168900" cy="342900"/>
+                    </a:xfrm>
+                    <a:prstGeom prst="rect">
+                      <a:avLst/>
+                    </a:prstGeom>
+                    <a:noFill/>
+                    <a:ln>
+                      <a:noFill/>
+                    </a:ln>
+                  </pic:spPr>
+                </pic:pic>
+              </a:graphicData>
+            </a:graphic>
+          </wp:inline>
+        </w:drawing>
+      </w:r>
+    </w:p>
+    <w:p/>
+    <w:p>
+      <w:r>
+        <w:t>The command I used to filter for a specific regex was du –h | grep –P [c-s]{4}[0-9]{3}\/[^^\.]. The –P in grep tells it to interpret the regular expression as a Perl regex.</w:t>
+      </w:r>
+      <w:r>
+        <w:t xml:space="preserve"> </w:t>
+      </w:r>
+      <w:r>
+        <w:rPr>
+          <w:noProof/>
+        </w:rPr>
+        <w:drawing>
+          <wp:inline distT="0" distB="0" distL="0" distR="0" wp14:anchorId="59C40D6B" wp14:editId="436F7304">
+            <wp:extent cx="5118100" cy="1625600"/>
+            <wp:effectExtent l="0" t="0" r="12700" b="0"/>
+            <wp:docPr id="9" name="Picture 8"/>
+            <wp:cNvGraphicFramePr>
+              <a:graphicFrameLocks xmlns:a="http://schemas.openxmlformats.org/drawingml/2006/main" noChangeAspect="1"/>
+            </wp:cNvGraphicFramePr>
+            <a:graphic xmlns:a="http://schemas.openxmlformats.org/drawingml/2006/main">
+              <a:graphicData uri="http://schemas.openxmlformats.org/drawingml/2006/picture">
+                <pic:pic xmlns:pic="http://schemas.openxmlformats.org/drawingml/2006/picture">
+                  <pic:nvPicPr>
+                    <pic:cNvPr id="0" name="Picture 8"/>
+                    <pic:cNvPicPr>
+                      <a:picLocks noChangeAspect="1" noChangeArrowheads="1"/>
+                    </pic:cNvPicPr>
+                  </pic:nvPicPr>
+                  <pic:blipFill>
+                    <a:blip r:embed="rId14">
+                      <a:extLst>
+                        <a:ext uri="{28A0092B-C50C-407E-A947-70E740481C1C}">
+                          <a14:useLocalDpi xmlns:a14="http://schemas.microsoft.com/office/drawing/2010/main" val="0"/>
+                        </a:ext>
+                      </a:extLst>
+                    </a:blip>
+                    <a:srcRect/>
+                    <a:stretch>
+                      <a:fillRect/>
+                    </a:stretch>
+                  </pic:blipFill>
+                  <pic:spPr bwMode="auto">
+                    <a:xfrm>
+                      <a:off x="0" y="0"/>
+                      <a:ext cx="5118100" cy="1625600"/>
+                    </a:xfrm>
+                    <a:prstGeom prst="rect">
+                      <a:avLst/>
+                    </a:prstGeom>
+                    <a:noFill/>
+                    <a:ln>
+                      <a:noFill/>
+                    </a:ln>
+                  </pic:spPr>
+                </pic:pic>
+              </a:graphicData>
+            </a:graphic>
+          </wp:inline>
+        </w:drawing>
+      </w:r>
+    </w:p>
+    <w:p/>
+    <w:p>
+      <w:r>
+        <w:t>4.</w:t>
+      </w:r>
+      <w:bookmarkStart w:id="0" w:name="_GoBack"/>
+      <w:bookmarkEnd w:id="0"/>
     </w:p>
     <w:sectPr>
       <w:pgSz w:w="12240" w:h="15840"/>

</xml_diff>

<commit_message>
Finished number 4 on the i/o gymnastics.
</commit_message>
<xml_diff>
--- a/shell-gymnastics/shell-gymnastics.docx
+++ b/shell-gymnastics/shell-gymnastics.docx
@@ -43,16 +43,226 @@
         </w:numPr>
       </w:pPr>
       <w:r>
-        <w:t>Root is running launchd, kextd, UserEventAgen, notifyd, diskarbitrati, configd, fseventsd, syslogd, opendirectory, distnoted, powerd, ntpd, cron, TBLoopDrivePa, stackshot, security, revision, mds, KernelEventAg, hidd, dynamic_pager</w:t>
-      </w:r>
-      <w:r>
-        <w:t xml:space="preserve">, autofsd, coreservicesd, CVMServer, logind, and filecoordinat. I’m fairly certain a lot of those were truncated. To find this information I used </w:t>
-      </w:r>
-      <w:r>
-        <w:t xml:space="preserve">man ps and </w:t>
-      </w:r>
-      <w:r>
-        <w:t>ps –u root –jc, which displays processes owned by root in a format that shows the user name and the command name, rather than the UID and the command path.</w:t>
+        <w:t xml:space="preserve">Root is running </w:t>
+      </w:r>
+      <w:proofErr w:type="spellStart"/>
+      <w:r>
+        <w:t>launchd</w:t>
+      </w:r>
+      <w:proofErr w:type="spellEnd"/>
+      <w:r>
+        <w:t xml:space="preserve">, </w:t>
+      </w:r>
+      <w:proofErr w:type="spellStart"/>
+      <w:r>
+        <w:t>kextd</w:t>
+      </w:r>
+      <w:proofErr w:type="spellEnd"/>
+      <w:r>
+        <w:t xml:space="preserve">, </w:t>
+      </w:r>
+      <w:proofErr w:type="spellStart"/>
+      <w:r>
+        <w:t>UserEventAgen</w:t>
+      </w:r>
+      <w:proofErr w:type="spellEnd"/>
+      <w:r>
+        <w:t xml:space="preserve">, </w:t>
+      </w:r>
+      <w:proofErr w:type="spellStart"/>
+      <w:r>
+        <w:t>notifyd</w:t>
+      </w:r>
+      <w:proofErr w:type="spellEnd"/>
+      <w:r>
+        <w:t xml:space="preserve">, </w:t>
+      </w:r>
+      <w:proofErr w:type="spellStart"/>
+      <w:r>
+        <w:t>diskarbitrati</w:t>
+      </w:r>
+      <w:proofErr w:type="spellEnd"/>
+      <w:r>
+        <w:t xml:space="preserve">, </w:t>
+      </w:r>
+      <w:proofErr w:type="spellStart"/>
+      <w:r>
+        <w:t>configd</w:t>
+      </w:r>
+      <w:proofErr w:type="spellEnd"/>
+      <w:r>
+        <w:t xml:space="preserve">, </w:t>
+      </w:r>
+      <w:proofErr w:type="spellStart"/>
+      <w:r>
+        <w:t>fseventsd</w:t>
+      </w:r>
+      <w:proofErr w:type="spellEnd"/>
+      <w:r>
+        <w:t xml:space="preserve">, </w:t>
+      </w:r>
+      <w:proofErr w:type="spellStart"/>
+      <w:r>
+        <w:t>syslogd</w:t>
+      </w:r>
+      <w:proofErr w:type="spellEnd"/>
+      <w:r>
+        <w:t xml:space="preserve">, </w:t>
+      </w:r>
+      <w:proofErr w:type="spellStart"/>
+      <w:r>
+        <w:t>opendirectory</w:t>
+      </w:r>
+      <w:proofErr w:type="spellEnd"/>
+      <w:r>
+        <w:t xml:space="preserve">, </w:t>
+      </w:r>
+      <w:proofErr w:type="spellStart"/>
+      <w:r>
+        <w:t>distnoted</w:t>
+      </w:r>
+      <w:proofErr w:type="spellEnd"/>
+      <w:r>
+        <w:t xml:space="preserve">, </w:t>
+      </w:r>
+      <w:proofErr w:type="spellStart"/>
+      <w:r>
+        <w:t>powerd</w:t>
+      </w:r>
+      <w:proofErr w:type="spellEnd"/>
+      <w:r>
+        <w:t xml:space="preserve">, </w:t>
+      </w:r>
+      <w:proofErr w:type="spellStart"/>
+      <w:r>
+        <w:t>ntpd</w:t>
+      </w:r>
+      <w:proofErr w:type="spellEnd"/>
+      <w:r>
+        <w:t xml:space="preserve">, </w:t>
+      </w:r>
+      <w:proofErr w:type="spellStart"/>
+      <w:r>
+        <w:t>cron</w:t>
+      </w:r>
+      <w:proofErr w:type="spellEnd"/>
+      <w:r>
+        <w:t xml:space="preserve">, </w:t>
+      </w:r>
+      <w:proofErr w:type="spellStart"/>
+      <w:r>
+        <w:t>TBLoopDrivePa</w:t>
+      </w:r>
+      <w:proofErr w:type="spellEnd"/>
+      <w:r>
+        <w:t xml:space="preserve">, </w:t>
+      </w:r>
+      <w:proofErr w:type="spellStart"/>
+      <w:r>
+        <w:t>stackshot</w:t>
+      </w:r>
+      <w:proofErr w:type="spellEnd"/>
+      <w:r>
+        <w:t xml:space="preserve">, security, revision, </w:t>
+      </w:r>
+      <w:proofErr w:type="spellStart"/>
+      <w:r>
+        <w:t>mds</w:t>
+      </w:r>
+      <w:proofErr w:type="spellEnd"/>
+      <w:r>
+        <w:t xml:space="preserve">, </w:t>
+      </w:r>
+      <w:proofErr w:type="spellStart"/>
+      <w:r>
+        <w:t>KernelEventAg</w:t>
+      </w:r>
+      <w:proofErr w:type="spellEnd"/>
+      <w:r>
+        <w:t xml:space="preserve">, </w:t>
+      </w:r>
+      <w:proofErr w:type="spellStart"/>
+      <w:r>
+        <w:t>hidd</w:t>
+      </w:r>
+      <w:proofErr w:type="spellEnd"/>
+      <w:r>
+        <w:t xml:space="preserve">, </w:t>
+      </w:r>
+      <w:proofErr w:type="spellStart"/>
+      <w:r>
+        <w:t>dynamic_pager</w:t>
+      </w:r>
+      <w:proofErr w:type="spellEnd"/>
+      <w:r>
+        <w:t xml:space="preserve">, </w:t>
+      </w:r>
+      <w:proofErr w:type="spellStart"/>
+      <w:r>
+        <w:t>autofsd</w:t>
+      </w:r>
+      <w:proofErr w:type="spellEnd"/>
+      <w:r>
+        <w:t xml:space="preserve">, </w:t>
+      </w:r>
+      <w:proofErr w:type="spellStart"/>
+      <w:r>
+        <w:t>coreservicesd</w:t>
+      </w:r>
+      <w:proofErr w:type="spellEnd"/>
+      <w:r>
+        <w:t xml:space="preserve">, </w:t>
+      </w:r>
+      <w:proofErr w:type="spellStart"/>
+      <w:r>
+        <w:t>CVMServer</w:t>
+      </w:r>
+      <w:proofErr w:type="spellEnd"/>
+      <w:r>
+        <w:t xml:space="preserve">, </w:t>
+      </w:r>
+      <w:proofErr w:type="spellStart"/>
+      <w:r>
+        <w:t>logind</w:t>
+      </w:r>
+      <w:proofErr w:type="spellEnd"/>
+      <w:r>
+        <w:t xml:space="preserve">, and </w:t>
+      </w:r>
+      <w:proofErr w:type="spellStart"/>
+      <w:r>
+        <w:t>filecoordinat</w:t>
+      </w:r>
+      <w:proofErr w:type="spellEnd"/>
+      <w:r>
+        <w:t xml:space="preserve">. I’m fairly certain a lot of those were truncated. To find this information I used </w:t>
+      </w:r>
+      <w:r>
+        <w:t xml:space="preserve">man </w:t>
+      </w:r>
+      <w:proofErr w:type="spellStart"/>
+      <w:r>
+        <w:t>ps</w:t>
+      </w:r>
+      <w:proofErr w:type="spellEnd"/>
+      <w:r>
+        <w:t xml:space="preserve"> and </w:t>
+      </w:r>
+      <w:proofErr w:type="spellStart"/>
+      <w:r>
+        <w:t>ps</w:t>
+      </w:r>
+      <w:proofErr w:type="spellEnd"/>
+      <w:r>
+        <w:t xml:space="preserve"> –u root –</w:t>
+      </w:r>
+      <w:proofErr w:type="spellStart"/>
+      <w:r>
+        <w:t>jc</w:t>
+      </w:r>
+      <w:proofErr w:type="spellEnd"/>
+      <w:r>
+        <w:t>, which displays processes owned by root in a format that shows the user name and the command name, rather than the UID and the command path.</w:t>
       </w:r>
       <w:r>
         <w:rPr>
@@ -123,7 +333,223 @@
         </w:numPr>
       </w:pPr>
       <w:r>
-        <w:t xml:space="preserve">The processes running on my account are launchd, clamd, UserEventAgent, distnoted, Microsoft Word, Google Chrome, ClamXav, Dock, talagent, SystemUIServer, Finder, fontd, pboard, com.apple.doc.ext, vendorservice, warmd_agent, imagent, Airport Base Stati, Seagate Storage Ga, SpotifyWebHelper, ClamXavSentry, Mac Game Store Hel, Google Chrome Help, cookied, GrowlHelperApp, Microsoft AU Daemo, mdworker, Preview, lsboxd, AppleSpell, GitHub, ssh-agent, Terminal, xpchelper, quicklookd, and    </w:t>
+        <w:t xml:space="preserve">The processes running on my account are </w:t>
+      </w:r>
+      <w:proofErr w:type="spellStart"/>
+      <w:r>
+        <w:t>launchd</w:t>
+      </w:r>
+      <w:proofErr w:type="spellEnd"/>
+      <w:r>
+        <w:t xml:space="preserve">, </w:t>
+      </w:r>
+      <w:proofErr w:type="spellStart"/>
+      <w:r>
+        <w:t>clamd</w:t>
+      </w:r>
+      <w:proofErr w:type="spellEnd"/>
+      <w:r>
+        <w:t xml:space="preserve">, </w:t>
+      </w:r>
+      <w:proofErr w:type="spellStart"/>
+      <w:r>
+        <w:t>UserEventAgent</w:t>
+      </w:r>
+      <w:proofErr w:type="spellEnd"/>
+      <w:r>
+        <w:t xml:space="preserve">, </w:t>
+      </w:r>
+      <w:proofErr w:type="spellStart"/>
+      <w:r>
+        <w:t>distnoted</w:t>
+      </w:r>
+      <w:proofErr w:type="spellEnd"/>
+      <w:r>
+        <w:t xml:space="preserve">, Microsoft Word, Google Chrome, </w:t>
+      </w:r>
+      <w:proofErr w:type="spellStart"/>
+      <w:r>
+        <w:t>ClamXav</w:t>
+      </w:r>
+      <w:proofErr w:type="spellEnd"/>
+      <w:r>
+        <w:t xml:space="preserve">, Dock, </w:t>
+      </w:r>
+      <w:proofErr w:type="spellStart"/>
+      <w:r>
+        <w:t>talagent</w:t>
+      </w:r>
+      <w:proofErr w:type="spellEnd"/>
+      <w:r>
+        <w:t xml:space="preserve">, </w:t>
+      </w:r>
+      <w:proofErr w:type="spellStart"/>
+      <w:r>
+        <w:t>SystemUIServer</w:t>
+      </w:r>
+      <w:proofErr w:type="spellEnd"/>
+      <w:r>
+        <w:t xml:space="preserve">, Finder, </w:t>
+      </w:r>
+      <w:proofErr w:type="spellStart"/>
+      <w:r>
+        <w:t>fontd</w:t>
+      </w:r>
+      <w:proofErr w:type="spellEnd"/>
+      <w:r>
+        <w:t xml:space="preserve">, </w:t>
+      </w:r>
+      <w:proofErr w:type="spellStart"/>
+      <w:r>
+        <w:t>pboard</w:t>
+      </w:r>
+      <w:proofErr w:type="spellEnd"/>
+      <w:r>
+        <w:t xml:space="preserve">, </w:t>
+      </w:r>
+      <w:proofErr w:type="spellStart"/>
+      <w:r>
+        <w:t>com.apple.doc.ext</w:t>
+      </w:r>
+      <w:proofErr w:type="spellEnd"/>
+      <w:r>
+        <w:t xml:space="preserve">, </w:t>
+      </w:r>
+      <w:proofErr w:type="spellStart"/>
+      <w:r>
+        <w:t>vendorservice</w:t>
+      </w:r>
+      <w:proofErr w:type="spellEnd"/>
+      <w:r>
+        <w:t xml:space="preserve">, </w:t>
+      </w:r>
+      <w:proofErr w:type="spellStart"/>
+      <w:r>
+        <w:t>warmd_agent</w:t>
+      </w:r>
+      <w:proofErr w:type="spellEnd"/>
+      <w:r>
+        <w:t xml:space="preserve">, </w:t>
+      </w:r>
+      <w:proofErr w:type="spellStart"/>
+      <w:r>
+        <w:t>imagent</w:t>
+      </w:r>
+      <w:proofErr w:type="spellEnd"/>
+      <w:r>
+        <w:t xml:space="preserve">, Airport Base </w:t>
+      </w:r>
+      <w:proofErr w:type="spellStart"/>
+      <w:r>
+        <w:t>Stati</w:t>
+      </w:r>
+      <w:proofErr w:type="spellEnd"/>
+      <w:r>
+        <w:t xml:space="preserve">, Seagate Storage </w:t>
+      </w:r>
+      <w:proofErr w:type="spellStart"/>
+      <w:r>
+        <w:t>Ga</w:t>
+      </w:r>
+      <w:proofErr w:type="spellEnd"/>
+      <w:r>
+        <w:t xml:space="preserve">, </w:t>
+      </w:r>
+      <w:proofErr w:type="spellStart"/>
+      <w:r>
+        <w:t>SpotifyWebHelper</w:t>
+      </w:r>
+      <w:proofErr w:type="spellEnd"/>
+      <w:r>
+        <w:t xml:space="preserve">, </w:t>
+      </w:r>
+      <w:proofErr w:type="spellStart"/>
+      <w:r>
+        <w:t>ClamXavSentry</w:t>
+      </w:r>
+      <w:proofErr w:type="spellEnd"/>
+      <w:r>
+        <w:t xml:space="preserve">, Mac Game Store Hel, Google Chrome Help, </w:t>
+      </w:r>
+      <w:proofErr w:type="spellStart"/>
+      <w:r>
+        <w:t>cookied</w:t>
+      </w:r>
+      <w:proofErr w:type="spellEnd"/>
+      <w:r>
+        <w:t xml:space="preserve">, </w:t>
+      </w:r>
+      <w:proofErr w:type="spellStart"/>
+      <w:r>
+        <w:t>GrowlHelperApp</w:t>
+      </w:r>
+      <w:proofErr w:type="spellEnd"/>
+      <w:r>
+        <w:t xml:space="preserve">, Microsoft AU </w:t>
+      </w:r>
+      <w:proofErr w:type="spellStart"/>
+      <w:r>
+        <w:t>Daemo</w:t>
+      </w:r>
+      <w:proofErr w:type="spellEnd"/>
+      <w:r>
+        <w:t xml:space="preserve">, </w:t>
+      </w:r>
+      <w:proofErr w:type="spellStart"/>
+      <w:r>
+        <w:t>mdworker</w:t>
+      </w:r>
+      <w:proofErr w:type="spellEnd"/>
+      <w:r>
+        <w:t xml:space="preserve">, Preview, </w:t>
+      </w:r>
+      <w:proofErr w:type="spellStart"/>
+      <w:r>
+        <w:t>lsboxd</w:t>
+      </w:r>
+      <w:proofErr w:type="spellEnd"/>
+      <w:r>
+        <w:t xml:space="preserve">, </w:t>
+      </w:r>
+      <w:proofErr w:type="spellStart"/>
+      <w:r>
+        <w:t>AppleSpell</w:t>
+      </w:r>
+      <w:proofErr w:type="spellEnd"/>
+      <w:r>
+        <w:t xml:space="preserve">, </w:t>
+      </w:r>
+      <w:proofErr w:type="spellStart"/>
+      <w:r>
+        <w:t>GitHub</w:t>
+      </w:r>
+      <w:proofErr w:type="spellEnd"/>
+      <w:r>
+        <w:t xml:space="preserve">, </w:t>
+      </w:r>
+      <w:proofErr w:type="spellStart"/>
+      <w:r>
+        <w:t>ssh</w:t>
+      </w:r>
+      <w:proofErr w:type="spellEnd"/>
+      <w:r>
+        <w:t xml:space="preserve">-agent, Terminal, </w:t>
+      </w:r>
+      <w:proofErr w:type="spellStart"/>
+      <w:r>
+        <w:t>xpchelper</w:t>
+      </w:r>
+      <w:proofErr w:type="spellEnd"/>
+      <w:r>
+        <w:t xml:space="preserve">, </w:t>
+      </w:r>
+      <w:proofErr w:type="spellStart"/>
+      <w:r>
+        <w:t>quicklookd</w:t>
+      </w:r>
+      <w:proofErr w:type="spellEnd"/>
+      <w:r>
+        <w:t xml:space="preserve">, and    </w:t>
       </w:r>
       <w:r>
         <w:lastRenderedPageBreak/>
@@ -133,7 +559,33 @@
         <w:t>s I used were man</w:t>
       </w:r>
       <w:r>
-        <w:t xml:space="preserve"> ps –u britain –jc.</w:t>
+        <w:t xml:space="preserve"> </w:t>
+      </w:r>
+      <w:proofErr w:type="spellStart"/>
+      <w:r>
+        <w:t>ps</w:t>
+      </w:r>
+      <w:proofErr w:type="spellEnd"/>
+      <w:r>
+        <w:t xml:space="preserve"> –u </w:t>
+      </w:r>
+      <w:proofErr w:type="spellStart"/>
+      <w:proofErr w:type="gramStart"/>
+      <w:r>
+        <w:t>britain</w:t>
+      </w:r>
+      <w:proofErr w:type="spellEnd"/>
+      <w:proofErr w:type="gramEnd"/>
+      <w:r>
+        <w:t xml:space="preserve"> –</w:t>
+      </w:r>
+      <w:proofErr w:type="spellStart"/>
+      <w:r>
+        <w:t>jc</w:t>
+      </w:r>
+      <w:proofErr w:type="spellEnd"/>
+      <w:r>
+        <w:t>.</w:t>
       </w:r>
       <w:r>
         <w:t xml:space="preserve"> </w:t>
@@ -201,11 +653,24 @@
         </w:numPr>
       </w:pPr>
       <w:r>
-        <w:t>The application that uses the most real memory is Google Chrome at 147816 Kb.  The most virtual memory is used by Finder at 3796324</w:t>
-      </w:r>
-      <w:r>
-        <w:t xml:space="preserve"> Kb</w:t>
-      </w:r>
+        <w:t xml:space="preserve">The application that uses the most real memory is Google Chrome at 147816 </w:t>
+      </w:r>
+      <w:proofErr w:type="gramStart"/>
+      <w:r>
+        <w:t>Kb</w:t>
+      </w:r>
+      <w:proofErr w:type="gramEnd"/>
+      <w:r>
+        <w:t>.  The most virtual memory is used by Finder at 3796324</w:t>
+      </w:r>
+      <w:r>
+        <w:t xml:space="preserve"> </w:t>
+      </w:r>
+      <w:proofErr w:type="gramStart"/>
+      <w:r>
+        <w:t>Kb</w:t>
+      </w:r>
+      <w:proofErr w:type="gramEnd"/>
       <w:r>
         <w:t>. T</w:t>
       </w:r>
@@ -219,10 +684,34 @@
         <w:t xml:space="preserve"> I used </w:t>
       </w:r>
       <w:r>
-        <w:t>were man ps and</w:t>
-      </w:r>
-      <w:r>
-        <w:t xml:space="preserve"> ps –Avc to display all the processes running on the machine sorted by memory use with the RSS and VSZ stats and the executable name.</w:t>
+        <w:t xml:space="preserve">were man </w:t>
+      </w:r>
+      <w:proofErr w:type="spellStart"/>
+      <w:r>
+        <w:t>ps</w:t>
+      </w:r>
+      <w:proofErr w:type="spellEnd"/>
+      <w:r>
+        <w:t xml:space="preserve"> and</w:t>
+      </w:r>
+      <w:r>
+        <w:t xml:space="preserve"> </w:t>
+      </w:r>
+      <w:proofErr w:type="spellStart"/>
+      <w:r>
+        <w:t>ps</w:t>
+      </w:r>
+      <w:proofErr w:type="spellEnd"/>
+      <w:r>
+        <w:t xml:space="preserve"> –</w:t>
+      </w:r>
+      <w:proofErr w:type="spellStart"/>
+      <w:r>
+        <w:t>Avc</w:t>
+      </w:r>
+      <w:proofErr w:type="spellEnd"/>
+      <w:r>
+        <w:t xml:space="preserve"> to display all the processes running on the machine sorted by memory use with the RSS and VSZ stats and the executable name.</w:t>
       </w:r>
       <w:r>
         <w:t xml:space="preserve"> </w:t>
@@ -290,7 +779,63 @@
         </w:numPr>
       </w:pPr>
       <w:r>
-        <w:t>Syslog, statd, 102, daemon, postfix. www-data, 1000, mysql, awon, and jcrawley had processes running on my.cs.lmu.edu. To find this I used man ps and ps –A u to display all processes along with the user names. Everything above where the screenshot starts is owned by root.</w:t>
+        <w:t xml:space="preserve">Syslog, </w:t>
+      </w:r>
+      <w:proofErr w:type="spellStart"/>
+      <w:r>
+        <w:t>statd</w:t>
+      </w:r>
+      <w:proofErr w:type="spellEnd"/>
+      <w:r>
+        <w:t xml:space="preserve">, 102, daemon, postfix. </w:t>
+      </w:r>
+      <w:proofErr w:type="gramStart"/>
+      <w:r>
+        <w:t>www</w:t>
+      </w:r>
+      <w:proofErr w:type="gramEnd"/>
+      <w:r>
+        <w:t xml:space="preserve">-data, 1000, </w:t>
+      </w:r>
+      <w:proofErr w:type="spellStart"/>
+      <w:r>
+        <w:t>mysql</w:t>
+      </w:r>
+      <w:proofErr w:type="spellEnd"/>
+      <w:r>
+        <w:t xml:space="preserve">, </w:t>
+      </w:r>
+      <w:proofErr w:type="spellStart"/>
+      <w:r>
+        <w:t>awon</w:t>
+      </w:r>
+      <w:proofErr w:type="spellEnd"/>
+      <w:r>
+        <w:t xml:space="preserve">, and </w:t>
+      </w:r>
+      <w:proofErr w:type="spellStart"/>
+      <w:r>
+        <w:t>jcrawley</w:t>
+      </w:r>
+      <w:proofErr w:type="spellEnd"/>
+      <w:r>
+        <w:t xml:space="preserve"> had processes running on my.cs.lmu.edu. To find this I used man </w:t>
+      </w:r>
+      <w:proofErr w:type="spellStart"/>
+      <w:r>
+        <w:t>ps</w:t>
+      </w:r>
+      <w:proofErr w:type="spellEnd"/>
+      <w:r>
+        <w:t xml:space="preserve"> and </w:t>
+      </w:r>
+      <w:proofErr w:type="spellStart"/>
+      <w:r>
+        <w:t>ps</w:t>
+      </w:r>
+      <w:proofErr w:type="spellEnd"/>
+      <w:r>
+        <w:t xml:space="preserve"> –A u to display all processes along with the user names. Everything above where the screenshot starts is owned by root.</w:t>
       </w:r>
       <w:r>
         <w:t xml:space="preserve"> </w:t>
@@ -631,10 +1176,31 @@
     <w:p/>
     <w:p>
       <w:r>
-        <w:t xml:space="preserve">3. The first-level subdirectory taking up the most space is ./public_html. The command I used was du –-max-depth=1 –h | sort –n | tail –n 1, which takes the size of each first-level subdirectory, sorts it in ascending numerical order, and then displays the last line, i.e. the largest subdirectory. </w:t>
-      </w:r>
-      <w:r>
-        <w:t>I used du –-help and the internet to find the different commands used.</w:t>
+        <w:t xml:space="preserve">3. The first-level subdirectory taking up the most space </w:t>
+      </w:r>
+      <w:proofErr w:type="gramStart"/>
+      <w:r>
+        <w:t>is ./</w:t>
+      </w:r>
+      <w:proofErr w:type="spellStart"/>
+      <w:proofErr w:type="gramEnd"/>
+      <w:r>
+        <w:t>public_html</w:t>
+      </w:r>
+      <w:proofErr w:type="spellEnd"/>
+      <w:r>
+        <w:t xml:space="preserve">. The command I used was du –-max-depth=1 –h | sort –n | tail –n 1, which takes the size of each first-level subdirectory, sorts it in ascending numerical order, and then displays the last line, i.e. the largest subdirectory. </w:t>
+      </w:r>
+      <w:r>
+        <w:t xml:space="preserve">I used du –-help and the </w:t>
+      </w:r>
+      <w:proofErr w:type="gramStart"/>
+      <w:r>
+        <w:t>internet</w:t>
+      </w:r>
+      <w:proofErr w:type="gramEnd"/>
+      <w:r>
+        <w:t xml:space="preserve"> to find the different commands used.</w:t>
       </w:r>
       <w:r>
         <w:t xml:space="preserve"> </w:t>
@@ -696,7 +1262,23 @@
     <w:p/>
     <w:p>
       <w:r>
-        <w:t>The command I used to filter for a specific regex was du –h | grep –P [c-s]{4}[0-9]{3}\/[^^\.]. The –P in grep tells it to interpret the regular expression as a Perl regex.</w:t>
+        <w:t xml:space="preserve">The command I used to filter for a specific regex was du –h | </w:t>
+      </w:r>
+      <w:proofErr w:type="spellStart"/>
+      <w:r>
+        <w:t>grep</w:t>
+      </w:r>
+      <w:proofErr w:type="spellEnd"/>
+      <w:r>
+        <w:t xml:space="preserve"> –P [c-s]{4}[0-9]{3}\/[^^\.]. The –P in </w:t>
+      </w:r>
+      <w:proofErr w:type="spellStart"/>
+      <w:r>
+        <w:t>grep</w:t>
+      </w:r>
+      <w:proofErr w:type="spellEnd"/>
+      <w:r>
+        <w:t xml:space="preserve"> tells it to interpret the regular expression as a Perl regex.</w:t>
       </w:r>
       <w:r>
         <w:t xml:space="preserve"> </w:t>
@@ -759,6 +1341,303 @@
     <w:p>
       <w:r>
         <w:t>4.</w:t>
+      </w:r>
+      <w:r>
+        <w:t xml:space="preserve"> </w:t>
+      </w:r>
+      <w:r>
+        <w:t xml:space="preserve">The file created was example.txt. Its </w:t>
+      </w:r>
+      <w:proofErr w:type="spellStart"/>
+      <w:r>
+        <w:t>inode</w:t>
+      </w:r>
+      <w:proofErr w:type="spellEnd"/>
+      <w:r>
+        <w:t xml:space="preserve"> number is 1575413.</w:t>
+      </w:r>
+      <w:r>
+        <w:rPr>
+          <w:noProof/>
+        </w:rPr>
+        <w:drawing>
+          <wp:inline distT="0" distB="0" distL="0" distR="0" wp14:anchorId="0A7B5DD4" wp14:editId="164BBECD">
+            <wp:extent cx="5410200" cy="1612900"/>
+            <wp:effectExtent l="0" t="0" r="0" b="12700"/>
+            <wp:docPr id="10" name="Picture 1"/>
+            <wp:cNvGraphicFramePr>
+              <a:graphicFrameLocks xmlns:a="http://schemas.openxmlformats.org/drawingml/2006/main" noChangeAspect="1"/>
+            </wp:cNvGraphicFramePr>
+            <a:graphic xmlns:a="http://schemas.openxmlformats.org/drawingml/2006/main">
+              <a:graphicData uri="http://schemas.openxmlformats.org/drawingml/2006/picture">
+                <pic:pic xmlns:pic="http://schemas.openxmlformats.org/drawingml/2006/picture">
+                  <pic:nvPicPr>
+                    <pic:cNvPr id="0" name="Picture 1"/>
+                    <pic:cNvPicPr>
+                      <a:picLocks noChangeAspect="1" noChangeArrowheads="1"/>
+                    </pic:cNvPicPr>
+                  </pic:nvPicPr>
+                  <pic:blipFill>
+                    <a:blip r:embed="rId15">
+                      <a:extLst>
+                        <a:ext uri="{28A0092B-C50C-407E-A947-70E740481C1C}">
+                          <a14:useLocalDpi xmlns:a14="http://schemas.microsoft.com/office/drawing/2010/main" val="0"/>
+                        </a:ext>
+                      </a:extLst>
+                    </a:blip>
+                    <a:srcRect/>
+                    <a:stretch>
+                      <a:fillRect/>
+                    </a:stretch>
+                  </pic:blipFill>
+                  <pic:spPr bwMode="auto">
+                    <a:xfrm>
+                      <a:off x="0" y="0"/>
+                      <a:ext cx="5410200" cy="1612900"/>
+                    </a:xfrm>
+                    <a:prstGeom prst="rect">
+                      <a:avLst/>
+                    </a:prstGeom>
+                    <a:noFill/>
+                    <a:ln>
+                      <a:noFill/>
+                    </a:ln>
+                  </pic:spPr>
+                </pic:pic>
+              </a:graphicData>
+            </a:graphic>
+          </wp:inline>
+        </w:drawing>
+      </w:r>
+      <w:r>
+        <w:t xml:space="preserve">After being moved to the directory cmsi387 with the mv command, its </w:t>
+      </w:r>
+      <w:proofErr w:type="spellStart"/>
+      <w:r>
+        <w:t>inode</w:t>
+      </w:r>
+      <w:proofErr w:type="spellEnd"/>
+      <w:r>
+        <w:t xml:space="preserve"> number was 1575413.              </w:t>
+      </w:r>
+      <w:r>
+        <w:rPr>
+          <w:noProof/>
+        </w:rPr>
+        <w:drawing>
+          <wp:inline distT="0" distB="0" distL="0" distR="0" wp14:anchorId="4EAEF02C" wp14:editId="71E39583">
+            <wp:extent cx="3632200" cy="711200"/>
+            <wp:effectExtent l="0" t="0" r="0" b="0"/>
+            <wp:docPr id="12" name="Picture 3"/>
+            <wp:cNvGraphicFramePr>
+              <a:graphicFrameLocks xmlns:a="http://schemas.openxmlformats.org/drawingml/2006/main" noChangeAspect="1"/>
+            </wp:cNvGraphicFramePr>
+            <a:graphic xmlns:a="http://schemas.openxmlformats.org/drawingml/2006/main">
+              <a:graphicData uri="http://schemas.openxmlformats.org/drawingml/2006/picture">
+                <pic:pic xmlns:pic="http://schemas.openxmlformats.org/drawingml/2006/picture">
+                  <pic:nvPicPr>
+                    <pic:cNvPr id="0" name="Picture 3"/>
+                    <pic:cNvPicPr>
+                      <a:picLocks noChangeAspect="1" noChangeArrowheads="1"/>
+                    </pic:cNvPicPr>
+                  </pic:nvPicPr>
+                  <pic:blipFill>
+                    <a:blip r:embed="rId16">
+                      <a:extLst>
+                        <a:ext uri="{28A0092B-C50C-407E-A947-70E740481C1C}">
+                          <a14:useLocalDpi xmlns:a14="http://schemas.microsoft.com/office/drawing/2010/main" val="0"/>
+                        </a:ext>
+                      </a:extLst>
+                    </a:blip>
+                    <a:srcRect/>
+                    <a:stretch>
+                      <a:fillRect/>
+                    </a:stretch>
+                  </pic:blipFill>
+                  <pic:spPr bwMode="auto">
+                    <a:xfrm>
+                      <a:off x="0" y="0"/>
+                      <a:ext cx="3632200" cy="711200"/>
+                    </a:xfrm>
+                    <a:prstGeom prst="rect">
+                      <a:avLst/>
+                    </a:prstGeom>
+                    <a:noFill/>
+                    <a:ln>
+                      <a:noFill/>
+                    </a:ln>
+                  </pic:spPr>
+                </pic:pic>
+              </a:graphicData>
+            </a:graphic>
+          </wp:inline>
+        </w:drawing>
+      </w:r>
+    </w:p>
+    <w:p>
+      <w:r>
+        <w:t>After being moved to ~/cmsi387/</w:t>
+      </w:r>
+      <w:proofErr w:type="spellStart"/>
+      <w:r>
+        <w:t>tmp</w:t>
+      </w:r>
+      <w:proofErr w:type="spellEnd"/>
+      <w:r>
+        <w:t xml:space="preserve"> its </w:t>
+      </w:r>
+      <w:proofErr w:type="spellStart"/>
+      <w:r>
+        <w:t>inode</w:t>
+      </w:r>
+      <w:proofErr w:type="spellEnd"/>
+      <w:r>
+        <w:t xml:space="preserve"> was 1972361.</w:t>
+      </w:r>
+      <w:r>
+        <w:t xml:space="preserve"> </w:t>
+      </w:r>
+      <w:r>
+        <w:rPr>
+          <w:noProof/>
+        </w:rPr>
+        <w:drawing>
+          <wp:inline distT="0" distB="0" distL="0" distR="0" wp14:anchorId="3F0D6CE3" wp14:editId="4A086149">
+            <wp:extent cx="5372100" cy="2046514"/>
+            <wp:effectExtent l="0" t="0" r="0" b="11430"/>
+            <wp:docPr id="13" name="Picture 4"/>
+            <wp:cNvGraphicFramePr>
+              <a:graphicFrameLocks xmlns:a="http://schemas.openxmlformats.org/drawingml/2006/main" noChangeAspect="1"/>
+            </wp:cNvGraphicFramePr>
+            <a:graphic xmlns:a="http://schemas.openxmlformats.org/drawingml/2006/main">
+              <a:graphicData uri="http://schemas.openxmlformats.org/drawingml/2006/picture">
+                <pic:pic xmlns:pic="http://schemas.openxmlformats.org/drawingml/2006/picture">
+                  <pic:nvPicPr>
+                    <pic:cNvPr id="0" name="Picture 4"/>
+                    <pic:cNvPicPr>
+                      <a:picLocks noChangeAspect="1" noChangeArrowheads="1"/>
+                    </pic:cNvPicPr>
+                  </pic:nvPicPr>
+                  <pic:blipFill>
+                    <a:blip r:embed="rId17">
+                      <a:extLst>
+                        <a:ext uri="{28A0092B-C50C-407E-A947-70E740481C1C}">
+                          <a14:useLocalDpi xmlns:a14="http://schemas.microsoft.com/office/drawing/2010/main" val="0"/>
+                        </a:ext>
+                      </a:extLst>
+                    </a:blip>
+                    <a:srcRect/>
+                    <a:stretch>
+                      <a:fillRect/>
+                    </a:stretch>
+                  </pic:blipFill>
+                  <pic:spPr bwMode="auto">
+                    <a:xfrm>
+                      <a:off x="0" y="0"/>
+                      <a:ext cx="5372799" cy="2046780"/>
+                    </a:xfrm>
+                    <a:prstGeom prst="rect">
+                      <a:avLst/>
+                    </a:prstGeom>
+                    <a:noFill/>
+                    <a:ln>
+                      <a:noFill/>
+                    </a:ln>
+                  </pic:spPr>
+                </pic:pic>
+              </a:graphicData>
+            </a:graphic>
+          </wp:inline>
+        </w:drawing>
+      </w:r>
+      <w:r>
+        <w:t xml:space="preserve">After being moved back to the home directory, its </w:t>
+      </w:r>
+      <w:proofErr w:type="spellStart"/>
+      <w:r>
+        <w:t>inode</w:t>
+      </w:r>
+      <w:proofErr w:type="spellEnd"/>
+      <w:r>
+        <w:t xml:space="preserve"> was 1575413.  Using </w:t>
+      </w:r>
+      <w:proofErr w:type="spellStart"/>
+      <w:r>
+        <w:t>ls</w:t>
+      </w:r>
+      <w:proofErr w:type="spellEnd"/>
+      <w:r>
+        <w:t xml:space="preserve"> –I | </w:t>
+      </w:r>
+      <w:proofErr w:type="spellStart"/>
+      <w:r>
+        <w:t>grep</w:t>
+      </w:r>
+      <w:proofErr w:type="spellEnd"/>
+      <w:r>
+        <w:t xml:space="preserve"> ‘example.txt’, I was able to display only the file in question.</w:t>
+      </w:r>
+      <w:r>
+        <w:t xml:space="preserve"> </w:t>
+      </w:r>
+      <w:r>
+        <w:rPr>
+          <w:noProof/>
+        </w:rPr>
+        <w:drawing>
+          <wp:inline distT="0" distB="0" distL="0" distR="0" wp14:anchorId="1B16118D" wp14:editId="0D3529C2">
+            <wp:extent cx="4546600" cy="723900"/>
+            <wp:effectExtent l="0" t="0" r="0" b="12700"/>
+            <wp:docPr id="14" name="Picture 5"/>
+            <wp:cNvGraphicFramePr>
+              <a:graphicFrameLocks xmlns:a="http://schemas.openxmlformats.org/drawingml/2006/main" noChangeAspect="1"/>
+            </wp:cNvGraphicFramePr>
+            <a:graphic xmlns:a="http://schemas.openxmlformats.org/drawingml/2006/main">
+              <a:graphicData uri="http://schemas.openxmlformats.org/drawingml/2006/picture">
+                <pic:pic xmlns:pic="http://schemas.openxmlformats.org/drawingml/2006/picture">
+                  <pic:nvPicPr>
+                    <pic:cNvPr id="0" name="Picture 5"/>
+                    <pic:cNvPicPr>
+                      <a:picLocks noChangeAspect="1" noChangeArrowheads="1"/>
+                    </pic:cNvPicPr>
+                  </pic:nvPicPr>
+                  <pic:blipFill>
+                    <a:blip r:embed="rId18">
+                      <a:extLst>
+                        <a:ext uri="{28A0092B-C50C-407E-A947-70E740481C1C}">
+                          <a14:useLocalDpi xmlns:a14="http://schemas.microsoft.com/office/drawing/2010/main" val="0"/>
+                        </a:ext>
+                      </a:extLst>
+                    </a:blip>
+                    <a:srcRect/>
+                    <a:stretch>
+                      <a:fillRect/>
+                    </a:stretch>
+                  </pic:blipFill>
+                  <pic:spPr bwMode="auto">
+                    <a:xfrm>
+                      <a:off x="0" y="0"/>
+                      <a:ext cx="4546600" cy="723900"/>
+                    </a:xfrm>
+                    <a:prstGeom prst="rect">
+                      <a:avLst/>
+                    </a:prstGeom>
+                    <a:noFill/>
+                    <a:ln>
+                      <a:noFill/>
+                    </a:ln>
+                  </pic:spPr>
+                </pic:pic>
+              </a:graphicData>
+            </a:graphic>
+          </wp:inline>
+        </w:drawing>
+      </w:r>
+    </w:p>
+    <w:p/>
+    <w:p>
+      <w:r>
+        <w:t>5.</w:t>
       </w:r>
       <w:bookmarkStart w:id="0" w:name="_GoBack"/>
       <w:bookmarkEnd w:id="0"/>

</xml_diff>

<commit_message>
Finished number 5 in i/o gymnastics and the assignment.
</commit_message>
<xml_diff>
--- a/shell-gymnastics/shell-gymnastics.docx
+++ b/shell-gymnastics/shell-gymnastics.docx
@@ -43,226 +43,16 @@
         </w:numPr>
       </w:pPr>
       <w:r>
-        <w:t xml:space="preserve">Root is running </w:t>
-      </w:r>
-      <w:proofErr w:type="spellStart"/>
-      <w:r>
-        <w:t>launchd</w:t>
-      </w:r>
-      <w:proofErr w:type="spellEnd"/>
-      <w:r>
-        <w:t xml:space="preserve">, </w:t>
-      </w:r>
-      <w:proofErr w:type="spellStart"/>
-      <w:r>
-        <w:t>kextd</w:t>
-      </w:r>
-      <w:proofErr w:type="spellEnd"/>
-      <w:r>
-        <w:t xml:space="preserve">, </w:t>
-      </w:r>
-      <w:proofErr w:type="spellStart"/>
-      <w:r>
-        <w:t>UserEventAgen</w:t>
-      </w:r>
-      <w:proofErr w:type="spellEnd"/>
-      <w:r>
-        <w:t xml:space="preserve">, </w:t>
-      </w:r>
-      <w:proofErr w:type="spellStart"/>
-      <w:r>
-        <w:t>notifyd</w:t>
-      </w:r>
-      <w:proofErr w:type="spellEnd"/>
-      <w:r>
-        <w:t xml:space="preserve">, </w:t>
-      </w:r>
-      <w:proofErr w:type="spellStart"/>
-      <w:r>
-        <w:t>diskarbitrati</w:t>
-      </w:r>
-      <w:proofErr w:type="spellEnd"/>
-      <w:r>
-        <w:t xml:space="preserve">, </w:t>
-      </w:r>
-      <w:proofErr w:type="spellStart"/>
-      <w:r>
-        <w:t>configd</w:t>
-      </w:r>
-      <w:proofErr w:type="spellEnd"/>
-      <w:r>
-        <w:t xml:space="preserve">, </w:t>
-      </w:r>
-      <w:proofErr w:type="spellStart"/>
-      <w:r>
-        <w:t>fseventsd</w:t>
-      </w:r>
-      <w:proofErr w:type="spellEnd"/>
-      <w:r>
-        <w:t xml:space="preserve">, </w:t>
-      </w:r>
-      <w:proofErr w:type="spellStart"/>
-      <w:r>
-        <w:t>syslogd</w:t>
-      </w:r>
-      <w:proofErr w:type="spellEnd"/>
-      <w:r>
-        <w:t xml:space="preserve">, </w:t>
-      </w:r>
-      <w:proofErr w:type="spellStart"/>
-      <w:r>
-        <w:t>opendirectory</w:t>
-      </w:r>
-      <w:proofErr w:type="spellEnd"/>
-      <w:r>
-        <w:t xml:space="preserve">, </w:t>
-      </w:r>
-      <w:proofErr w:type="spellStart"/>
-      <w:r>
-        <w:t>distnoted</w:t>
-      </w:r>
-      <w:proofErr w:type="spellEnd"/>
-      <w:r>
-        <w:t xml:space="preserve">, </w:t>
-      </w:r>
-      <w:proofErr w:type="spellStart"/>
-      <w:r>
-        <w:t>powerd</w:t>
-      </w:r>
-      <w:proofErr w:type="spellEnd"/>
-      <w:r>
-        <w:t xml:space="preserve">, </w:t>
-      </w:r>
-      <w:proofErr w:type="spellStart"/>
-      <w:r>
-        <w:t>ntpd</w:t>
-      </w:r>
-      <w:proofErr w:type="spellEnd"/>
-      <w:r>
-        <w:t xml:space="preserve">, </w:t>
-      </w:r>
-      <w:proofErr w:type="spellStart"/>
-      <w:r>
-        <w:t>cron</w:t>
-      </w:r>
-      <w:proofErr w:type="spellEnd"/>
-      <w:r>
-        <w:t xml:space="preserve">, </w:t>
-      </w:r>
-      <w:proofErr w:type="spellStart"/>
-      <w:r>
-        <w:t>TBLoopDrivePa</w:t>
-      </w:r>
-      <w:proofErr w:type="spellEnd"/>
-      <w:r>
-        <w:t xml:space="preserve">, </w:t>
-      </w:r>
-      <w:proofErr w:type="spellStart"/>
-      <w:r>
-        <w:t>stackshot</w:t>
-      </w:r>
-      <w:proofErr w:type="spellEnd"/>
-      <w:r>
-        <w:t xml:space="preserve">, security, revision, </w:t>
-      </w:r>
-      <w:proofErr w:type="spellStart"/>
-      <w:r>
-        <w:t>mds</w:t>
-      </w:r>
-      <w:proofErr w:type="spellEnd"/>
-      <w:r>
-        <w:t xml:space="preserve">, </w:t>
-      </w:r>
-      <w:proofErr w:type="spellStart"/>
-      <w:r>
-        <w:t>KernelEventAg</w:t>
-      </w:r>
-      <w:proofErr w:type="spellEnd"/>
-      <w:r>
-        <w:t xml:space="preserve">, </w:t>
-      </w:r>
-      <w:proofErr w:type="spellStart"/>
-      <w:r>
-        <w:t>hidd</w:t>
-      </w:r>
-      <w:proofErr w:type="spellEnd"/>
-      <w:r>
-        <w:t xml:space="preserve">, </w:t>
-      </w:r>
-      <w:proofErr w:type="spellStart"/>
-      <w:r>
-        <w:t>dynamic_pager</w:t>
-      </w:r>
-      <w:proofErr w:type="spellEnd"/>
-      <w:r>
-        <w:t xml:space="preserve">, </w:t>
-      </w:r>
-      <w:proofErr w:type="spellStart"/>
-      <w:r>
-        <w:t>autofsd</w:t>
-      </w:r>
-      <w:proofErr w:type="spellEnd"/>
-      <w:r>
-        <w:t xml:space="preserve">, </w:t>
-      </w:r>
-      <w:proofErr w:type="spellStart"/>
-      <w:r>
-        <w:t>coreservicesd</w:t>
-      </w:r>
-      <w:proofErr w:type="spellEnd"/>
-      <w:r>
-        <w:t xml:space="preserve">, </w:t>
-      </w:r>
-      <w:proofErr w:type="spellStart"/>
-      <w:r>
-        <w:t>CVMServer</w:t>
-      </w:r>
-      <w:proofErr w:type="spellEnd"/>
-      <w:r>
-        <w:t xml:space="preserve">, </w:t>
-      </w:r>
-      <w:proofErr w:type="spellStart"/>
-      <w:r>
-        <w:t>logind</w:t>
-      </w:r>
-      <w:proofErr w:type="spellEnd"/>
-      <w:r>
-        <w:t xml:space="preserve">, and </w:t>
-      </w:r>
-      <w:proofErr w:type="spellStart"/>
-      <w:r>
-        <w:t>filecoordinat</w:t>
-      </w:r>
-      <w:proofErr w:type="spellEnd"/>
-      <w:r>
-        <w:t xml:space="preserve">. I’m fairly certain a lot of those were truncated. To find this information I used </w:t>
-      </w:r>
-      <w:r>
-        <w:t xml:space="preserve">man </w:t>
-      </w:r>
-      <w:proofErr w:type="spellStart"/>
-      <w:r>
-        <w:t>ps</w:t>
-      </w:r>
-      <w:proofErr w:type="spellEnd"/>
-      <w:r>
-        <w:t xml:space="preserve"> and </w:t>
-      </w:r>
-      <w:proofErr w:type="spellStart"/>
-      <w:r>
-        <w:t>ps</w:t>
-      </w:r>
-      <w:proofErr w:type="spellEnd"/>
-      <w:r>
-        <w:t xml:space="preserve"> –u root –</w:t>
-      </w:r>
-      <w:proofErr w:type="spellStart"/>
-      <w:r>
-        <w:t>jc</w:t>
-      </w:r>
-      <w:proofErr w:type="spellEnd"/>
-      <w:r>
-        <w:t>, which displays processes owned by root in a format that shows the user name and the command name, rather than the UID and the command path.</w:t>
+        <w:t>Root is running launchd, kextd, UserEventAgen, notifyd, diskarbitrati, configd, fseventsd, syslogd, opendirectory, distnoted, powerd, ntpd, cron, TBLoopDrivePa, stackshot, security, revision, mds, KernelEventAg, hidd, dynamic_pager</w:t>
+      </w:r>
+      <w:r>
+        <w:t xml:space="preserve">, autofsd, coreservicesd, CVMServer, logind, and filecoordinat. I’m fairly certain a lot of those were truncated. To find this information I used </w:t>
+      </w:r>
+      <w:r>
+        <w:t xml:space="preserve">man ps and </w:t>
+      </w:r>
+      <w:r>
+        <w:t>ps –u root –jc, which displays processes owned by root in a format that shows the user name and the command name, rather than the UID and the command path.</w:t>
       </w:r>
       <w:r>
         <w:rPr>
@@ -333,223 +123,7 @@
         </w:numPr>
       </w:pPr>
       <w:r>
-        <w:t xml:space="preserve">The processes running on my account are </w:t>
-      </w:r>
-      <w:proofErr w:type="spellStart"/>
-      <w:r>
-        <w:t>launchd</w:t>
-      </w:r>
-      <w:proofErr w:type="spellEnd"/>
-      <w:r>
-        <w:t xml:space="preserve">, </w:t>
-      </w:r>
-      <w:proofErr w:type="spellStart"/>
-      <w:r>
-        <w:t>clamd</w:t>
-      </w:r>
-      <w:proofErr w:type="spellEnd"/>
-      <w:r>
-        <w:t xml:space="preserve">, </w:t>
-      </w:r>
-      <w:proofErr w:type="spellStart"/>
-      <w:r>
-        <w:t>UserEventAgent</w:t>
-      </w:r>
-      <w:proofErr w:type="spellEnd"/>
-      <w:r>
-        <w:t xml:space="preserve">, </w:t>
-      </w:r>
-      <w:proofErr w:type="spellStart"/>
-      <w:r>
-        <w:t>distnoted</w:t>
-      </w:r>
-      <w:proofErr w:type="spellEnd"/>
-      <w:r>
-        <w:t xml:space="preserve">, Microsoft Word, Google Chrome, </w:t>
-      </w:r>
-      <w:proofErr w:type="spellStart"/>
-      <w:r>
-        <w:t>ClamXav</w:t>
-      </w:r>
-      <w:proofErr w:type="spellEnd"/>
-      <w:r>
-        <w:t xml:space="preserve">, Dock, </w:t>
-      </w:r>
-      <w:proofErr w:type="spellStart"/>
-      <w:r>
-        <w:t>talagent</w:t>
-      </w:r>
-      <w:proofErr w:type="spellEnd"/>
-      <w:r>
-        <w:t xml:space="preserve">, </w:t>
-      </w:r>
-      <w:proofErr w:type="spellStart"/>
-      <w:r>
-        <w:t>SystemUIServer</w:t>
-      </w:r>
-      <w:proofErr w:type="spellEnd"/>
-      <w:r>
-        <w:t xml:space="preserve">, Finder, </w:t>
-      </w:r>
-      <w:proofErr w:type="spellStart"/>
-      <w:r>
-        <w:t>fontd</w:t>
-      </w:r>
-      <w:proofErr w:type="spellEnd"/>
-      <w:r>
-        <w:t xml:space="preserve">, </w:t>
-      </w:r>
-      <w:proofErr w:type="spellStart"/>
-      <w:r>
-        <w:t>pboard</w:t>
-      </w:r>
-      <w:proofErr w:type="spellEnd"/>
-      <w:r>
-        <w:t xml:space="preserve">, </w:t>
-      </w:r>
-      <w:proofErr w:type="spellStart"/>
-      <w:r>
-        <w:t>com.apple.doc.ext</w:t>
-      </w:r>
-      <w:proofErr w:type="spellEnd"/>
-      <w:r>
-        <w:t xml:space="preserve">, </w:t>
-      </w:r>
-      <w:proofErr w:type="spellStart"/>
-      <w:r>
-        <w:t>vendorservice</w:t>
-      </w:r>
-      <w:proofErr w:type="spellEnd"/>
-      <w:r>
-        <w:t xml:space="preserve">, </w:t>
-      </w:r>
-      <w:proofErr w:type="spellStart"/>
-      <w:r>
-        <w:t>warmd_agent</w:t>
-      </w:r>
-      <w:proofErr w:type="spellEnd"/>
-      <w:r>
-        <w:t xml:space="preserve">, </w:t>
-      </w:r>
-      <w:proofErr w:type="spellStart"/>
-      <w:r>
-        <w:t>imagent</w:t>
-      </w:r>
-      <w:proofErr w:type="spellEnd"/>
-      <w:r>
-        <w:t xml:space="preserve">, Airport Base </w:t>
-      </w:r>
-      <w:proofErr w:type="spellStart"/>
-      <w:r>
-        <w:t>Stati</w:t>
-      </w:r>
-      <w:proofErr w:type="spellEnd"/>
-      <w:r>
-        <w:t xml:space="preserve">, Seagate Storage </w:t>
-      </w:r>
-      <w:proofErr w:type="spellStart"/>
-      <w:r>
-        <w:t>Ga</w:t>
-      </w:r>
-      <w:proofErr w:type="spellEnd"/>
-      <w:r>
-        <w:t xml:space="preserve">, </w:t>
-      </w:r>
-      <w:proofErr w:type="spellStart"/>
-      <w:r>
-        <w:t>SpotifyWebHelper</w:t>
-      </w:r>
-      <w:proofErr w:type="spellEnd"/>
-      <w:r>
-        <w:t xml:space="preserve">, </w:t>
-      </w:r>
-      <w:proofErr w:type="spellStart"/>
-      <w:r>
-        <w:t>ClamXavSentry</w:t>
-      </w:r>
-      <w:proofErr w:type="spellEnd"/>
-      <w:r>
-        <w:t xml:space="preserve">, Mac Game Store Hel, Google Chrome Help, </w:t>
-      </w:r>
-      <w:proofErr w:type="spellStart"/>
-      <w:r>
-        <w:t>cookied</w:t>
-      </w:r>
-      <w:proofErr w:type="spellEnd"/>
-      <w:r>
-        <w:t xml:space="preserve">, </w:t>
-      </w:r>
-      <w:proofErr w:type="spellStart"/>
-      <w:r>
-        <w:t>GrowlHelperApp</w:t>
-      </w:r>
-      <w:proofErr w:type="spellEnd"/>
-      <w:r>
-        <w:t xml:space="preserve">, Microsoft AU </w:t>
-      </w:r>
-      <w:proofErr w:type="spellStart"/>
-      <w:r>
-        <w:t>Daemo</w:t>
-      </w:r>
-      <w:proofErr w:type="spellEnd"/>
-      <w:r>
-        <w:t xml:space="preserve">, </w:t>
-      </w:r>
-      <w:proofErr w:type="spellStart"/>
-      <w:r>
-        <w:t>mdworker</w:t>
-      </w:r>
-      <w:proofErr w:type="spellEnd"/>
-      <w:r>
-        <w:t xml:space="preserve">, Preview, </w:t>
-      </w:r>
-      <w:proofErr w:type="spellStart"/>
-      <w:r>
-        <w:t>lsboxd</w:t>
-      </w:r>
-      <w:proofErr w:type="spellEnd"/>
-      <w:r>
-        <w:t xml:space="preserve">, </w:t>
-      </w:r>
-      <w:proofErr w:type="spellStart"/>
-      <w:r>
-        <w:t>AppleSpell</w:t>
-      </w:r>
-      <w:proofErr w:type="spellEnd"/>
-      <w:r>
-        <w:t xml:space="preserve">, </w:t>
-      </w:r>
-      <w:proofErr w:type="spellStart"/>
-      <w:r>
-        <w:t>GitHub</w:t>
-      </w:r>
-      <w:proofErr w:type="spellEnd"/>
-      <w:r>
-        <w:t xml:space="preserve">, </w:t>
-      </w:r>
-      <w:proofErr w:type="spellStart"/>
-      <w:r>
-        <w:t>ssh</w:t>
-      </w:r>
-      <w:proofErr w:type="spellEnd"/>
-      <w:r>
-        <w:t xml:space="preserve">-agent, Terminal, </w:t>
-      </w:r>
-      <w:proofErr w:type="spellStart"/>
-      <w:r>
-        <w:t>xpchelper</w:t>
-      </w:r>
-      <w:proofErr w:type="spellEnd"/>
-      <w:r>
-        <w:t xml:space="preserve">, </w:t>
-      </w:r>
-      <w:proofErr w:type="spellStart"/>
-      <w:r>
-        <w:t>quicklookd</w:t>
-      </w:r>
-      <w:proofErr w:type="spellEnd"/>
-      <w:r>
-        <w:t xml:space="preserve">, and    </w:t>
+        <w:t xml:space="preserve">The processes running on my account are launchd, clamd, UserEventAgent, distnoted, Microsoft Word, Google Chrome, ClamXav, Dock, talagent, SystemUIServer, Finder, fontd, pboard, com.apple.doc.ext, vendorservice, warmd_agent, imagent, Airport Base Stati, Seagate Storage Ga, SpotifyWebHelper, ClamXavSentry, Mac Game Store Hel, Google Chrome Help, cookied, GrowlHelperApp, Microsoft AU Daemo, mdworker, Preview, lsboxd, AppleSpell, GitHub, ssh-agent, Terminal, xpchelper, quicklookd, and    </w:t>
       </w:r>
       <w:r>
         <w:lastRenderedPageBreak/>
@@ -559,33 +133,7 @@
         <w:t>s I used were man</w:t>
       </w:r>
       <w:r>
-        <w:t xml:space="preserve"> </w:t>
-      </w:r>
-      <w:proofErr w:type="spellStart"/>
-      <w:r>
-        <w:t>ps</w:t>
-      </w:r>
-      <w:proofErr w:type="spellEnd"/>
-      <w:r>
-        <w:t xml:space="preserve"> –u </w:t>
-      </w:r>
-      <w:proofErr w:type="spellStart"/>
-      <w:proofErr w:type="gramStart"/>
-      <w:r>
-        <w:t>britain</w:t>
-      </w:r>
-      <w:proofErr w:type="spellEnd"/>
-      <w:proofErr w:type="gramEnd"/>
-      <w:r>
-        <w:t xml:space="preserve"> –</w:t>
-      </w:r>
-      <w:proofErr w:type="spellStart"/>
-      <w:r>
-        <w:t>jc</w:t>
-      </w:r>
-      <w:proofErr w:type="spellEnd"/>
-      <w:r>
-        <w:t>.</w:t>
+        <w:t xml:space="preserve"> ps –u britain –jc.</w:t>
       </w:r>
       <w:r>
         <w:t xml:space="preserve"> </w:t>
@@ -653,24 +201,11 @@
         </w:numPr>
       </w:pPr>
       <w:r>
-        <w:t xml:space="preserve">The application that uses the most real memory is Google Chrome at 147816 </w:t>
-      </w:r>
-      <w:proofErr w:type="gramStart"/>
-      <w:r>
-        <w:t>Kb</w:t>
-      </w:r>
-      <w:proofErr w:type="gramEnd"/>
-      <w:r>
-        <w:t>.  The most virtual memory is used by Finder at 3796324</w:t>
-      </w:r>
-      <w:r>
-        <w:t xml:space="preserve"> </w:t>
-      </w:r>
-      <w:proofErr w:type="gramStart"/>
-      <w:r>
-        <w:t>Kb</w:t>
-      </w:r>
-      <w:proofErr w:type="gramEnd"/>
+        <w:t>The application that uses the most real memory is Google Chrome at 147816 Kb.  The most virtual memory is used by Finder at 3796324</w:t>
+      </w:r>
+      <w:r>
+        <w:t xml:space="preserve"> Kb</w:t>
+      </w:r>
       <w:r>
         <w:t>. T</w:t>
       </w:r>
@@ -684,34 +219,10 @@
         <w:t xml:space="preserve"> I used </w:t>
       </w:r>
       <w:r>
-        <w:t xml:space="preserve">were man </w:t>
-      </w:r>
-      <w:proofErr w:type="spellStart"/>
-      <w:r>
-        <w:t>ps</w:t>
-      </w:r>
-      <w:proofErr w:type="spellEnd"/>
-      <w:r>
-        <w:t xml:space="preserve"> and</w:t>
-      </w:r>
-      <w:r>
-        <w:t xml:space="preserve"> </w:t>
-      </w:r>
-      <w:proofErr w:type="spellStart"/>
-      <w:r>
-        <w:t>ps</w:t>
-      </w:r>
-      <w:proofErr w:type="spellEnd"/>
-      <w:r>
-        <w:t xml:space="preserve"> –</w:t>
-      </w:r>
-      <w:proofErr w:type="spellStart"/>
-      <w:r>
-        <w:t>Avc</w:t>
-      </w:r>
-      <w:proofErr w:type="spellEnd"/>
-      <w:r>
-        <w:t xml:space="preserve"> to display all the processes running on the machine sorted by memory use with the RSS and VSZ stats and the executable name.</w:t>
+        <w:t>were man ps and</w:t>
+      </w:r>
+      <w:r>
+        <w:t xml:space="preserve"> ps –Avc to display all the processes running on the machine sorted by memory use with the RSS and VSZ stats and the executable name.</w:t>
       </w:r>
       <w:r>
         <w:t xml:space="preserve"> </w:t>
@@ -779,63 +290,7 @@
         </w:numPr>
       </w:pPr>
       <w:r>
-        <w:t xml:space="preserve">Syslog, </w:t>
-      </w:r>
-      <w:proofErr w:type="spellStart"/>
-      <w:r>
-        <w:t>statd</w:t>
-      </w:r>
-      <w:proofErr w:type="spellEnd"/>
-      <w:r>
-        <w:t xml:space="preserve">, 102, daemon, postfix. </w:t>
-      </w:r>
-      <w:proofErr w:type="gramStart"/>
-      <w:r>
-        <w:t>www</w:t>
-      </w:r>
-      <w:proofErr w:type="gramEnd"/>
-      <w:r>
-        <w:t xml:space="preserve">-data, 1000, </w:t>
-      </w:r>
-      <w:proofErr w:type="spellStart"/>
-      <w:r>
-        <w:t>mysql</w:t>
-      </w:r>
-      <w:proofErr w:type="spellEnd"/>
-      <w:r>
-        <w:t xml:space="preserve">, </w:t>
-      </w:r>
-      <w:proofErr w:type="spellStart"/>
-      <w:r>
-        <w:t>awon</w:t>
-      </w:r>
-      <w:proofErr w:type="spellEnd"/>
-      <w:r>
-        <w:t xml:space="preserve">, and </w:t>
-      </w:r>
-      <w:proofErr w:type="spellStart"/>
-      <w:r>
-        <w:t>jcrawley</w:t>
-      </w:r>
-      <w:proofErr w:type="spellEnd"/>
-      <w:r>
-        <w:t xml:space="preserve"> had processes running on my.cs.lmu.edu. To find this I used man </w:t>
-      </w:r>
-      <w:proofErr w:type="spellStart"/>
-      <w:r>
-        <w:t>ps</w:t>
-      </w:r>
-      <w:proofErr w:type="spellEnd"/>
-      <w:r>
-        <w:t xml:space="preserve"> and </w:t>
-      </w:r>
-      <w:proofErr w:type="spellStart"/>
-      <w:r>
-        <w:t>ps</w:t>
-      </w:r>
-      <w:proofErr w:type="spellEnd"/>
-      <w:r>
-        <w:t xml:space="preserve"> –A u to display all processes along with the user names. Everything above where the screenshot starts is owned by root.</w:t>
+        <w:t>Syslog, statd, 102, daemon, postfix. www-data, 1000, mysql, awon, and jcrawley had processes running on my.cs.lmu.edu. To find this I used man ps and ps –A u to display all processes along with the user names. Everything above where the screenshot starts is owned by root.</w:t>
       </w:r>
       <w:r>
         <w:t xml:space="preserve"> </w:t>
@@ -1176,31 +631,10 @@
     <w:p/>
     <w:p>
       <w:r>
-        <w:t xml:space="preserve">3. The first-level subdirectory taking up the most space </w:t>
-      </w:r>
-      <w:proofErr w:type="gramStart"/>
-      <w:r>
-        <w:t>is ./</w:t>
-      </w:r>
-      <w:proofErr w:type="spellStart"/>
-      <w:proofErr w:type="gramEnd"/>
-      <w:r>
-        <w:t>public_html</w:t>
-      </w:r>
-      <w:proofErr w:type="spellEnd"/>
-      <w:r>
-        <w:t xml:space="preserve">. The command I used was du –-max-depth=1 –h | sort –n | tail –n 1, which takes the size of each first-level subdirectory, sorts it in ascending numerical order, and then displays the last line, i.e. the largest subdirectory. </w:t>
-      </w:r>
-      <w:r>
-        <w:t xml:space="preserve">I used du –-help and the </w:t>
-      </w:r>
-      <w:proofErr w:type="gramStart"/>
-      <w:r>
-        <w:t>internet</w:t>
-      </w:r>
-      <w:proofErr w:type="gramEnd"/>
-      <w:r>
-        <w:t xml:space="preserve"> to find the different commands used.</w:t>
+        <w:t xml:space="preserve">3. The first-level subdirectory taking up the most space is ./public_html. The command I used was du –-max-depth=1 –h | sort –n | tail –n 1, which takes the size of each first-level subdirectory, sorts it in ascending numerical order, and then displays the last line, i.e. the largest subdirectory. </w:t>
+      </w:r>
+      <w:r>
+        <w:t>I used du –-help and the internet to find the different commands used.</w:t>
       </w:r>
       <w:r>
         <w:t xml:space="preserve"> </w:t>
@@ -1262,23 +696,7 @@
     <w:p/>
     <w:p>
       <w:r>
-        <w:t xml:space="preserve">The command I used to filter for a specific regex was du –h | </w:t>
-      </w:r>
-      <w:proofErr w:type="spellStart"/>
-      <w:r>
-        <w:t>grep</w:t>
-      </w:r>
-      <w:proofErr w:type="spellEnd"/>
-      <w:r>
-        <w:t xml:space="preserve"> –P [c-s]{4}[0-9]{3}\/[^^\.]. The –P in </w:t>
-      </w:r>
-      <w:proofErr w:type="spellStart"/>
-      <w:r>
-        <w:t>grep</w:t>
-      </w:r>
-      <w:proofErr w:type="spellEnd"/>
-      <w:r>
-        <w:t xml:space="preserve"> tells it to interpret the regular expression as a Perl regex.</w:t>
+        <w:t>The command I used to filter for a specific regex was du –h | grep –P [c-s]{4}[0-9]{3}\/[^^\.]. The –P in grep tells it to interpret the regular expression as a Perl regex.</w:t>
       </w:r>
       <w:r>
         <w:t xml:space="preserve"> </w:t>
@@ -1346,15 +764,7 @@
         <w:t xml:space="preserve"> </w:t>
       </w:r>
       <w:r>
-        <w:t xml:space="preserve">The file created was example.txt. Its </w:t>
-      </w:r>
-      <w:proofErr w:type="spellStart"/>
-      <w:r>
-        <w:t>inode</w:t>
-      </w:r>
-      <w:proofErr w:type="spellEnd"/>
-      <w:r>
-        <w:t xml:space="preserve"> number is 1575413.</w:t>
+        <w:t>The file created was example.txt. Its inode number is 1575413.</w:t>
       </w:r>
       <w:r>
         <w:rPr>
@@ -1410,15 +820,7 @@
         </w:drawing>
       </w:r>
       <w:r>
-        <w:t xml:space="preserve">After being moved to the directory cmsi387 with the mv command, its </w:t>
-      </w:r>
-      <w:proofErr w:type="spellStart"/>
-      <w:r>
-        <w:t>inode</w:t>
-      </w:r>
-      <w:proofErr w:type="spellEnd"/>
-      <w:r>
-        <w:t xml:space="preserve"> number was 1575413.              </w:t>
+        <w:t xml:space="preserve">After being moved to the directory cmsi387 with the mv command, its inode number was 1575413.              </w:t>
       </w:r>
       <w:r>
         <w:rPr>
@@ -1476,23 +878,7 @@
     </w:p>
     <w:p>
       <w:r>
-        <w:t>After being moved to ~/cmsi387/</w:t>
-      </w:r>
-      <w:proofErr w:type="spellStart"/>
-      <w:r>
-        <w:t>tmp</w:t>
-      </w:r>
-      <w:proofErr w:type="spellEnd"/>
-      <w:r>
-        <w:t xml:space="preserve"> its </w:t>
-      </w:r>
-      <w:proofErr w:type="spellStart"/>
-      <w:r>
-        <w:t>inode</w:t>
-      </w:r>
-      <w:proofErr w:type="spellEnd"/>
-      <w:r>
-        <w:t xml:space="preserve"> was 1972361.</w:t>
+        <w:t>After being moved to ~/cmsi387/tmp its inode was 1972361.</w:t>
       </w:r>
       <w:r>
         <w:t xml:space="preserve"> </w:t>
@@ -1551,31 +937,7 @@
         </w:drawing>
       </w:r>
       <w:r>
-        <w:t xml:space="preserve">After being moved back to the home directory, its </w:t>
-      </w:r>
-      <w:proofErr w:type="spellStart"/>
-      <w:r>
-        <w:t>inode</w:t>
-      </w:r>
-      <w:proofErr w:type="spellEnd"/>
-      <w:r>
-        <w:t xml:space="preserve"> was 1575413.  Using </w:t>
-      </w:r>
-      <w:proofErr w:type="spellStart"/>
-      <w:r>
-        <w:t>ls</w:t>
-      </w:r>
-      <w:proofErr w:type="spellEnd"/>
-      <w:r>
-        <w:t xml:space="preserve"> –I | </w:t>
-      </w:r>
-      <w:proofErr w:type="spellStart"/>
-      <w:r>
-        <w:t>grep</w:t>
-      </w:r>
-      <w:proofErr w:type="spellEnd"/>
-      <w:r>
-        <w:t xml:space="preserve"> ‘example.txt’, I was able to display only the file in question.</w:t>
+        <w:t>After being moved back to the home directory, its inode was 1575413.  Using ls –I | grep ‘example.txt’, I was able to display only the file in question.</w:t>
       </w:r>
       <w:r>
         <w:t xml:space="preserve"> </w:t>
@@ -1639,8 +1001,132 @@
       <w:r>
         <w:t>5.</w:t>
       </w:r>
+      <w:r>
+        <w:t xml:space="preserve"> For this exercise I inserted an external hard drive and a dvd. The mount point for the hard drive was</w:t>
+      </w:r>
+      <w:r>
+        <w:rPr>
+          <w:rFonts w:ascii="Lucida Grande" w:hAnsi="Lucida Grande" w:cs="Lucida Grande"/>
+        </w:rPr>
+        <w:t xml:space="preserve"> /Volumes/FreeAgent GoFlex Drive. The mount point for the dvd was /Volumes</w:t>
+      </w:r>
+      <w:r>
+        <w:t>/TANGLED.</w:t>
+      </w:r>
+      <w:r>
+        <w:t xml:space="preserve"> This information was found using </w:t>
+      </w:r>
+      <w:r>
+        <w:t>Disk Utility.</w:t>
+      </w:r>
       <w:bookmarkStart w:id="0" w:name="_GoBack"/>
       <w:bookmarkEnd w:id="0"/>
+      <w:r>
+        <w:rPr>
+          <w:noProof/>
+        </w:rPr>
+        <w:drawing>
+          <wp:inline distT="0" distB="0" distL="0" distR="0" wp14:anchorId="6308BE43" wp14:editId="7AD0BF96">
+            <wp:extent cx="5486400" cy="833718"/>
+            <wp:effectExtent l="0" t="0" r="0" b="5080"/>
+            <wp:docPr id="15" name="Picture 6"/>
+            <wp:cNvGraphicFramePr>
+              <a:graphicFrameLocks xmlns:a="http://schemas.openxmlformats.org/drawingml/2006/main" noChangeAspect="1"/>
+            </wp:cNvGraphicFramePr>
+            <a:graphic xmlns:a="http://schemas.openxmlformats.org/drawingml/2006/main">
+              <a:graphicData uri="http://schemas.openxmlformats.org/drawingml/2006/picture">
+                <pic:pic xmlns:pic="http://schemas.openxmlformats.org/drawingml/2006/picture">
+                  <pic:nvPicPr>
+                    <pic:cNvPr id="0" name="Picture 6"/>
+                    <pic:cNvPicPr>
+                      <a:picLocks noChangeAspect="1" noChangeArrowheads="1"/>
+                    </pic:cNvPicPr>
+                  </pic:nvPicPr>
+                  <pic:blipFill>
+                    <a:blip r:embed="rId19">
+                      <a:extLst>
+                        <a:ext uri="{28A0092B-C50C-407E-A947-70E740481C1C}">
+                          <a14:useLocalDpi xmlns:a14="http://schemas.microsoft.com/office/drawing/2010/main" val="0"/>
+                        </a:ext>
+                      </a:extLst>
+                    </a:blip>
+                    <a:srcRect/>
+                    <a:stretch>
+                      <a:fillRect/>
+                    </a:stretch>
+                  </pic:blipFill>
+                  <pic:spPr bwMode="auto">
+                    <a:xfrm>
+                      <a:off x="0" y="0"/>
+                      <a:ext cx="5486400" cy="833718"/>
+                    </a:xfrm>
+                    <a:prstGeom prst="rect">
+                      <a:avLst/>
+                    </a:prstGeom>
+                    <a:noFill/>
+                    <a:ln>
+                      <a:noFill/>
+                    </a:ln>
+                  </pic:spPr>
+                </pic:pic>
+              </a:graphicData>
+            </a:graphic>
+          </wp:inline>
+        </w:drawing>
+      </w:r>
+      <w:r>
+        <w:rPr>
+          <w:noProof/>
+        </w:rPr>
+        <w:drawing>
+          <wp:inline distT="0" distB="0" distL="0" distR="0" wp14:anchorId="727F2A24" wp14:editId="675AAFC4">
+            <wp:extent cx="5486400" cy="747776"/>
+            <wp:effectExtent l="0" t="0" r="0" b="0"/>
+            <wp:docPr id="16" name="Picture 7"/>
+            <wp:cNvGraphicFramePr>
+              <a:graphicFrameLocks xmlns:a="http://schemas.openxmlformats.org/drawingml/2006/main" noChangeAspect="1"/>
+            </wp:cNvGraphicFramePr>
+            <a:graphic xmlns:a="http://schemas.openxmlformats.org/drawingml/2006/main">
+              <a:graphicData uri="http://schemas.openxmlformats.org/drawingml/2006/picture">
+                <pic:pic xmlns:pic="http://schemas.openxmlformats.org/drawingml/2006/picture">
+                  <pic:nvPicPr>
+                    <pic:cNvPr id="0" name="Picture 7"/>
+                    <pic:cNvPicPr>
+                      <a:picLocks noChangeAspect="1" noChangeArrowheads="1"/>
+                    </pic:cNvPicPr>
+                  </pic:nvPicPr>
+                  <pic:blipFill>
+                    <a:blip r:embed="rId20">
+                      <a:extLst>
+                        <a:ext uri="{28A0092B-C50C-407E-A947-70E740481C1C}">
+                          <a14:useLocalDpi xmlns:a14="http://schemas.microsoft.com/office/drawing/2010/main" val="0"/>
+                        </a:ext>
+                      </a:extLst>
+                    </a:blip>
+                    <a:srcRect/>
+                    <a:stretch>
+                      <a:fillRect/>
+                    </a:stretch>
+                  </pic:blipFill>
+                  <pic:spPr bwMode="auto">
+                    <a:xfrm>
+                      <a:off x="0" y="0"/>
+                      <a:ext cx="5486400" cy="747776"/>
+                    </a:xfrm>
+                    <a:prstGeom prst="rect">
+                      <a:avLst/>
+                    </a:prstGeom>
+                    <a:noFill/>
+                    <a:ln>
+                      <a:noFill/>
+                    </a:ln>
+                  </pic:spPr>
+                </pic:pic>
+              </a:graphicData>
+            </a:graphic>
+          </wp:inline>
+        </w:drawing>
+      </w:r>
     </w:p>
     <w:sectPr>
       <w:pgSz w:w="12240" w:h="15840"/>

</xml_diff>

<commit_message>
Provided feedback for HW 0205 with accompanying update to standards development report.
</commit_message>
<xml_diff>
--- a/shell-gymnastics/shell-gymnastics.docx
+++ b/shell-gymnastics/shell-gymnastics.docx
@@ -1,6 +1,6 @@
 
 <file path=word/document.xml><?xml version="1.0" encoding="utf-8"?>
-<w:document xmlns:wpc="http://schemas.microsoft.com/office/word/2010/wordprocessingCanvas" xmlns:mo="http://schemas.microsoft.com/office/mac/office/2008/main" xmlns:mc="http://schemas.openxmlformats.org/markup-compatibility/2006" xmlns:mv="urn:schemas-microsoft-com:mac:vml" xmlns:o="urn:schemas-microsoft-com:office:office" xmlns:r="http://schemas.openxmlformats.org/officeDocument/2006/relationships" xmlns:m="http://schemas.openxmlformats.org/officeDocument/2006/math" xmlns:v="urn:schemas-microsoft-com:vml" xmlns:wp14="http://schemas.microsoft.com/office/word/2010/wordprocessingDrawing" xmlns:wp="http://schemas.openxmlformats.org/drawingml/2006/wordprocessingDrawing" xmlns:w10="urn:schemas-microsoft-com:office:word" xmlns:w="http://schemas.openxmlformats.org/wordprocessingml/2006/main" xmlns:w14="http://schemas.microsoft.com/office/word/2010/wordml" xmlns:wpg="http://schemas.microsoft.com/office/word/2010/wordprocessingGroup" xmlns:wpi="http://schemas.microsoft.com/office/word/2010/wordprocessingInk" xmlns:wne="http://schemas.microsoft.com/office/word/2006/wordml" xmlns:wps="http://schemas.microsoft.com/office/word/2010/wordprocessingShape" mc:Ignorable="w14 wp14">
+<w:document xmlns:mo="http://schemas.microsoft.com/office/mac/office/2008/main" xmlns:ve="http://schemas.openxmlformats.org/markup-compatibility/2006" xmlns:mv="urn:schemas-microsoft-com:mac:vml" xmlns:o="urn:schemas-microsoft-com:office:office" xmlns:r="http://schemas.openxmlformats.org/officeDocument/2006/relationships" xmlns:m="http://schemas.openxmlformats.org/officeDocument/2006/math" xmlns:v="urn:schemas-microsoft-com:vml" xmlns:wp="http://schemas.openxmlformats.org/drawingml/2006/wordprocessingDrawing" xmlns:w10="urn:schemas-microsoft-com:office:word" xmlns:w="http://schemas.openxmlformats.org/wordprocessingml/2006/main" xmlns:wne="http://schemas.microsoft.com/office/word/2006/wordml">
   <w:body>
     <w:p>
       <w:pPr>
@@ -43,16 +43,235 @@
         </w:numPr>
       </w:pPr>
       <w:r>
-        <w:t>Root is running launchd, kextd, UserEventAgen, notifyd, diskarbitrati, configd, fseventsd, syslogd, opendirectory, distnoted, powerd, ntpd, cron, TBLoopDrivePa, stackshot, security, revision, mds, KernelEventAg, hidd, dynamic_pager</w:t>
-      </w:r>
-      <w:r>
-        <w:t xml:space="preserve">, autofsd, coreservicesd, CVMServer, logind, and filecoordinat. I’m fairly certain a lot of those were truncated. To find this information I used </w:t>
-      </w:r>
-      <w:r>
-        <w:t xml:space="preserve">man ps and </w:t>
-      </w:r>
-      <w:r>
-        <w:t>ps –u root –jc, which displays processes owned by root in a format that shows the user name and the command name, rather than the UID and the command path.</w:t>
+        <w:t xml:space="preserve">Root is running </w:t>
+      </w:r>
+      <w:proofErr w:type="spellStart"/>
+      <w:r>
+        <w:t>launchd</w:t>
+      </w:r>
+      <w:proofErr w:type="spellEnd"/>
+      <w:r>
+        <w:t xml:space="preserve">, </w:t>
+      </w:r>
+      <w:proofErr w:type="spellStart"/>
+      <w:r>
+        <w:t>kextd</w:t>
+      </w:r>
+      <w:proofErr w:type="spellEnd"/>
+      <w:r>
+        <w:t xml:space="preserve">, </w:t>
+      </w:r>
+      <w:proofErr w:type="spellStart"/>
+      <w:r>
+        <w:t>UserEventAgen</w:t>
+      </w:r>
+      <w:proofErr w:type="spellEnd"/>
+      <w:r>
+        <w:t xml:space="preserve">, </w:t>
+      </w:r>
+      <w:proofErr w:type="spellStart"/>
+      <w:r>
+        <w:t>notifyd</w:t>
+      </w:r>
+      <w:proofErr w:type="spellEnd"/>
+      <w:r>
+        <w:t xml:space="preserve">, </w:t>
+      </w:r>
+      <w:proofErr w:type="spellStart"/>
+      <w:r>
+        <w:t>diskarbitrati</w:t>
+      </w:r>
+      <w:proofErr w:type="spellEnd"/>
+      <w:r>
+        <w:t xml:space="preserve">, </w:t>
+      </w:r>
+      <w:proofErr w:type="spellStart"/>
+      <w:r>
+        <w:t>configd</w:t>
+      </w:r>
+      <w:proofErr w:type="spellEnd"/>
+      <w:r>
+        <w:t xml:space="preserve">, </w:t>
+      </w:r>
+      <w:proofErr w:type="spellStart"/>
+      <w:r>
+        <w:t>fseventsd</w:t>
+      </w:r>
+      <w:proofErr w:type="spellEnd"/>
+      <w:r>
+        <w:t xml:space="preserve">, </w:t>
+      </w:r>
+      <w:proofErr w:type="spellStart"/>
+      <w:r>
+        <w:t>syslogd</w:t>
+      </w:r>
+      <w:proofErr w:type="spellEnd"/>
+      <w:r>
+        <w:t xml:space="preserve">, </w:t>
+      </w:r>
+      <w:proofErr w:type="spellStart"/>
+      <w:r>
+        <w:t>opendirectory</w:t>
+      </w:r>
+      <w:proofErr w:type="spellEnd"/>
+      <w:r>
+        <w:t xml:space="preserve">, </w:t>
+      </w:r>
+      <w:proofErr w:type="spellStart"/>
+      <w:r>
+        <w:t>distnoted</w:t>
+      </w:r>
+      <w:proofErr w:type="spellEnd"/>
+      <w:r>
+        <w:t xml:space="preserve">, </w:t>
+      </w:r>
+      <w:proofErr w:type="spellStart"/>
+      <w:r>
+        <w:t>powerd</w:t>
+      </w:r>
+      <w:proofErr w:type="spellEnd"/>
+      <w:r>
+        <w:t xml:space="preserve">, </w:t>
+      </w:r>
+      <w:proofErr w:type="spellStart"/>
+      <w:r>
+        <w:t>ntpd</w:t>
+      </w:r>
+      <w:proofErr w:type="spellEnd"/>
+      <w:r>
+        <w:t xml:space="preserve">, </w:t>
+      </w:r>
+      <w:proofErr w:type="spellStart"/>
+      <w:r>
+        <w:t>cron</w:t>
+      </w:r>
+      <w:proofErr w:type="spellEnd"/>
+      <w:r>
+        <w:t xml:space="preserve">, </w:t>
+      </w:r>
+      <w:proofErr w:type="spellStart"/>
+      <w:r>
+        <w:t>TBLoopDrivePa</w:t>
+      </w:r>
+      <w:proofErr w:type="spellEnd"/>
+      <w:r>
+        <w:t xml:space="preserve">, </w:t>
+      </w:r>
+      <w:proofErr w:type="spellStart"/>
+      <w:r>
+        <w:t>stackshot</w:t>
+      </w:r>
+      <w:proofErr w:type="spellEnd"/>
+      <w:r>
+        <w:t xml:space="preserve">, security, revision, </w:t>
+      </w:r>
+      <w:proofErr w:type="spellStart"/>
+      <w:r>
+        <w:t>mds</w:t>
+      </w:r>
+      <w:proofErr w:type="spellEnd"/>
+      <w:r>
+        <w:t xml:space="preserve">, </w:t>
+      </w:r>
+      <w:proofErr w:type="spellStart"/>
+      <w:r>
+        <w:t>KernelEventAg</w:t>
+      </w:r>
+      <w:proofErr w:type="spellEnd"/>
+      <w:r>
+        <w:t xml:space="preserve">, </w:t>
+      </w:r>
+      <w:proofErr w:type="spellStart"/>
+      <w:r>
+        <w:t>hidd</w:t>
+      </w:r>
+      <w:proofErr w:type="spellEnd"/>
+      <w:r>
+        <w:t xml:space="preserve">, </w:t>
+      </w:r>
+      <w:proofErr w:type="spellStart"/>
+      <w:r>
+        <w:t>dynamic_pager</w:t>
+      </w:r>
+      <w:proofErr w:type="spellEnd"/>
+      <w:r>
+        <w:t xml:space="preserve">, </w:t>
+      </w:r>
+      <w:proofErr w:type="spellStart"/>
+      <w:r>
+        <w:t>autofsd</w:t>
+      </w:r>
+      <w:proofErr w:type="spellEnd"/>
+      <w:r>
+        <w:t xml:space="preserve">, </w:t>
+      </w:r>
+      <w:proofErr w:type="spellStart"/>
+      <w:r>
+        <w:t>coreservicesd</w:t>
+      </w:r>
+      <w:proofErr w:type="spellEnd"/>
+      <w:r>
+        <w:t xml:space="preserve">, </w:t>
+      </w:r>
+      <w:proofErr w:type="spellStart"/>
+      <w:r>
+        <w:t>CVMServer</w:t>
+      </w:r>
+      <w:proofErr w:type="spellEnd"/>
+      <w:r>
+        <w:t xml:space="preserve">, </w:t>
+      </w:r>
+      <w:proofErr w:type="spellStart"/>
+      <w:r>
+        <w:t>logind</w:t>
+      </w:r>
+      <w:proofErr w:type="spellEnd"/>
+      <w:r>
+        <w:t xml:space="preserve">, and </w:t>
+      </w:r>
+      <w:proofErr w:type="spellStart"/>
+      <w:r>
+        <w:t>filecoordinat</w:t>
+      </w:r>
+      <w:proofErr w:type="spellEnd"/>
+      <w:r>
+        <w:t xml:space="preserve">. I’m fairly certain a lot of those were truncated. To find this information I used </w:t>
+      </w:r>
+      <w:r>
+        <w:t xml:space="preserve">man </w:t>
+      </w:r>
+      <w:proofErr w:type="spellStart"/>
+      <w:r>
+        <w:t>ps</w:t>
+      </w:r>
+      <w:proofErr w:type="spellEnd"/>
+      <w:r>
+        <w:t xml:space="preserve"> and </w:t>
+      </w:r>
+      <w:commentRangeStart w:id="0"/>
+      <w:proofErr w:type="spellStart"/>
+      <w:r>
+        <w:t>ps</w:t>
+      </w:r>
+      <w:proofErr w:type="spellEnd"/>
+      <w:r>
+        <w:t xml:space="preserve"> –u root –</w:t>
+      </w:r>
+      <w:proofErr w:type="spellStart"/>
+      <w:r>
+        <w:t>jc</w:t>
+      </w:r>
+      <w:commentRangeEnd w:id="0"/>
+      <w:proofErr w:type="spellEnd"/>
+      <w:r>
+        <w:rPr>
+          <w:rStyle w:val="CommentReference"/>
+          <w:vanish/>
+        </w:rPr>
+        <w:commentReference w:id="0"/>
+      </w:r>
+      <w:r>
+        <w:t>, which displays processes owned by root in a format that shows the user name and the command name, rather than the UID and the command path.</w:t>
       </w:r>
       <w:r>
         <w:rPr>
@@ -65,7 +284,7 @@
           <w:noProof/>
         </w:rPr>
         <w:drawing>
-          <wp:inline distT="0" distB="0" distL="0" distR="0" wp14:anchorId="2E8F1A48" wp14:editId="292F554C">
+          <wp:inline distT="0" distB="0" distL="0" distR="0">
             <wp:extent cx="5486400" cy="3672840"/>
             <wp:effectExtent l="0" t="0" r="0" b="10160"/>
             <wp:docPr id="4" name="Picture 3"/>
@@ -85,7 +304,7 @@
                     <a:blip r:embed="rId6">
                       <a:extLst>
                         <a:ext uri="{28A0092B-C50C-407E-A947-70E740481C1C}">
-                          <a14:useLocalDpi xmlns:a14="http://schemas.microsoft.com/office/drawing/2010/main" val="0"/>
+                          <a14:useLocalDpi xmlns:a14="http://schemas.microsoft.com/office/drawing/2010/main" xmlns:pic="http://schemas.openxmlformats.org/drawingml/2006/picture" xmlns:a="http://schemas.openxmlformats.org/drawingml/2006/main" xmlns:wps="http://schemas.microsoft.com/office/word/2010/wordprocessingShape" xmlns:wne="http://schemas.microsoft.com/office/word/2006/wordml" xmlns:wpi="http://schemas.microsoft.com/office/word/2010/wordprocessingInk" xmlns:wpg="http://schemas.microsoft.com/office/word/2010/wordprocessingGroup" xmlns:w14="http://schemas.microsoft.com/office/word/2010/wordml" xmlns:w="http://schemas.openxmlformats.org/wordprocessingml/2006/main" xmlns:w10="urn:schemas-microsoft-com:office:word" xmlns:wp="http://schemas.openxmlformats.org/drawingml/2006/wordprocessingDrawing" xmlns:wp14="http://schemas.microsoft.com/office/word/2010/wordprocessingDrawing" xmlns:v="urn:schemas-microsoft-com:vml" xmlns:m="http://schemas.openxmlformats.org/officeDocument/2006/math" xmlns:r="http://schemas.openxmlformats.org/officeDocument/2006/relationships" xmlns:o="urn:schemas-microsoft-com:office:office" xmlns:mv="urn:schemas-microsoft-com:mac:vml" xmlns:mc="http://schemas.openxmlformats.org/markup-compatibility/2006" xmlns:mo="http://schemas.microsoft.com/office/mac/office/2008/main" xmlns:wpc="http://schemas.microsoft.com/office/word/2010/wordprocessingCanvas" xmlns="" val="0"/>
                         </a:ext>
                       </a:extLst>
                     </a:blip>
@@ -123,27 +342,274 @@
         </w:numPr>
       </w:pPr>
       <w:r>
-        <w:t xml:space="preserve">The processes running on my account are launchd, clamd, UserEventAgent, distnoted, Microsoft Word, Google Chrome, ClamXav, Dock, talagent, SystemUIServer, Finder, fontd, pboard, com.apple.doc.ext, vendorservice, warmd_agent, imagent, Airport Base Stati, Seagate Storage Ga, SpotifyWebHelper, ClamXavSentry, Mac Game Store Hel, Google Chrome Help, cookied, GrowlHelperApp, Microsoft AU Daemo, mdworker, Preview, lsboxd, AppleSpell, GitHub, ssh-agent, Terminal, xpchelper, quicklookd, and    </w:t>
-      </w:r>
-      <w:r>
-        <w:lastRenderedPageBreak/>
-        <w:t>bash.  The command</w:t>
+        <w:t xml:space="preserve">The processes running on my account are </w:t>
+      </w:r>
+      <w:proofErr w:type="spellStart"/>
+      <w:r>
+        <w:t>launchd</w:t>
+      </w:r>
+      <w:proofErr w:type="spellEnd"/>
+      <w:r>
+        <w:t xml:space="preserve">, </w:t>
+      </w:r>
+      <w:proofErr w:type="spellStart"/>
+      <w:r>
+        <w:t>clamd</w:t>
+      </w:r>
+      <w:proofErr w:type="spellEnd"/>
+      <w:r>
+        <w:t xml:space="preserve">, </w:t>
+      </w:r>
+      <w:proofErr w:type="spellStart"/>
+      <w:r>
+        <w:t>UserEventAgent</w:t>
+      </w:r>
+      <w:proofErr w:type="spellEnd"/>
+      <w:r>
+        <w:t xml:space="preserve">, </w:t>
+      </w:r>
+      <w:proofErr w:type="spellStart"/>
+      <w:r>
+        <w:t>distnoted</w:t>
+      </w:r>
+      <w:proofErr w:type="spellEnd"/>
+      <w:r>
+        <w:t xml:space="preserve">, Microsoft Word, Google Chrome, </w:t>
+      </w:r>
+      <w:proofErr w:type="spellStart"/>
+      <w:r>
+        <w:t>ClamXav</w:t>
+      </w:r>
+      <w:proofErr w:type="spellEnd"/>
+      <w:r>
+        <w:t xml:space="preserve">, Dock, </w:t>
+      </w:r>
+      <w:proofErr w:type="spellStart"/>
+      <w:r>
+        <w:t>talagent</w:t>
+      </w:r>
+      <w:proofErr w:type="spellEnd"/>
+      <w:r>
+        <w:t xml:space="preserve">, </w:t>
+      </w:r>
+      <w:proofErr w:type="spellStart"/>
+      <w:r>
+        <w:t>SystemUIServer</w:t>
+      </w:r>
+      <w:proofErr w:type="spellEnd"/>
+      <w:r>
+        <w:t xml:space="preserve">, Finder, </w:t>
+      </w:r>
+      <w:proofErr w:type="spellStart"/>
+      <w:r>
+        <w:t>fontd</w:t>
+      </w:r>
+      <w:proofErr w:type="spellEnd"/>
+      <w:r>
+        <w:t xml:space="preserve">, </w:t>
+      </w:r>
+      <w:proofErr w:type="spellStart"/>
+      <w:r>
+        <w:t>pboard</w:t>
+      </w:r>
+      <w:proofErr w:type="spellEnd"/>
+      <w:r>
+        <w:t xml:space="preserve">, </w:t>
+      </w:r>
+      <w:proofErr w:type="spellStart"/>
+      <w:r>
+        <w:t>com.apple.doc.ext</w:t>
+      </w:r>
+      <w:proofErr w:type="spellEnd"/>
+      <w:r>
+        <w:t xml:space="preserve">, </w:t>
+      </w:r>
+      <w:proofErr w:type="spellStart"/>
+      <w:r>
+        <w:t>vendorservice</w:t>
+      </w:r>
+      <w:proofErr w:type="spellEnd"/>
+      <w:r>
+        <w:t xml:space="preserve">, </w:t>
+      </w:r>
+      <w:proofErr w:type="spellStart"/>
+      <w:r>
+        <w:t>warmd_agent</w:t>
+      </w:r>
+      <w:proofErr w:type="spellEnd"/>
+      <w:r>
+        <w:t xml:space="preserve">, </w:t>
+      </w:r>
+      <w:proofErr w:type="spellStart"/>
+      <w:r>
+        <w:t>imagent</w:t>
+      </w:r>
+      <w:proofErr w:type="spellEnd"/>
+      <w:r>
+        <w:t xml:space="preserve">, Airport Base </w:t>
+      </w:r>
+      <w:proofErr w:type="spellStart"/>
+      <w:r>
+        <w:t>Stati</w:t>
+      </w:r>
+      <w:proofErr w:type="spellEnd"/>
+      <w:r>
+        <w:t xml:space="preserve">, Seagate Storage </w:t>
+      </w:r>
+      <w:proofErr w:type="spellStart"/>
+      <w:r>
+        <w:t>Ga</w:t>
+      </w:r>
+      <w:proofErr w:type="spellEnd"/>
+      <w:r>
+        <w:t xml:space="preserve">, </w:t>
+      </w:r>
+      <w:proofErr w:type="spellStart"/>
+      <w:r>
+        <w:t>SpotifyWebHelper</w:t>
+      </w:r>
+      <w:proofErr w:type="spellEnd"/>
+      <w:r>
+        <w:t xml:space="preserve">, </w:t>
+      </w:r>
+      <w:proofErr w:type="spellStart"/>
+      <w:r>
+        <w:t>ClamXavSentry</w:t>
+      </w:r>
+      <w:proofErr w:type="spellEnd"/>
+      <w:r>
+        <w:t xml:space="preserve">, Mac Game Store Hel, Google Chrome Help, </w:t>
+      </w:r>
+      <w:proofErr w:type="spellStart"/>
+      <w:r>
+        <w:t>cookied</w:t>
+      </w:r>
+      <w:proofErr w:type="spellEnd"/>
+      <w:r>
+        <w:t xml:space="preserve">, </w:t>
+      </w:r>
+      <w:proofErr w:type="spellStart"/>
+      <w:r>
+        <w:t>GrowlHelperApp</w:t>
+      </w:r>
+      <w:proofErr w:type="spellEnd"/>
+      <w:r>
+        <w:t xml:space="preserve">, Microsoft AU </w:t>
+      </w:r>
+      <w:proofErr w:type="spellStart"/>
+      <w:r>
+        <w:t>Daemo</w:t>
+      </w:r>
+      <w:proofErr w:type="spellEnd"/>
+      <w:r>
+        <w:t xml:space="preserve">, </w:t>
+      </w:r>
+      <w:proofErr w:type="spellStart"/>
+      <w:r>
+        <w:t>mdworker</w:t>
+      </w:r>
+      <w:proofErr w:type="spellEnd"/>
+      <w:r>
+        <w:t xml:space="preserve">, Preview, </w:t>
+      </w:r>
+      <w:proofErr w:type="spellStart"/>
+      <w:r>
+        <w:t>lsboxd</w:t>
+      </w:r>
+      <w:proofErr w:type="spellEnd"/>
+      <w:r>
+        <w:t xml:space="preserve">, </w:t>
+      </w:r>
+      <w:proofErr w:type="spellStart"/>
+      <w:r>
+        <w:t>AppleSpell</w:t>
+      </w:r>
+      <w:proofErr w:type="spellEnd"/>
+      <w:r>
+        <w:t xml:space="preserve">, </w:t>
+      </w:r>
+      <w:proofErr w:type="spellStart"/>
+      <w:r>
+        <w:t>GitHub</w:t>
+      </w:r>
+      <w:proofErr w:type="spellEnd"/>
+      <w:r>
+        <w:t xml:space="preserve">, </w:t>
+      </w:r>
+      <w:proofErr w:type="spellStart"/>
+      <w:r>
+        <w:t>ssh</w:t>
+      </w:r>
+      <w:proofErr w:type="spellEnd"/>
+      <w:r>
+        <w:t xml:space="preserve">-agent, Terminal, </w:t>
+      </w:r>
+      <w:proofErr w:type="spellStart"/>
+      <w:r>
+        <w:t>xpchelper</w:t>
+      </w:r>
+      <w:proofErr w:type="spellEnd"/>
+      <w:r>
+        <w:t xml:space="preserve">, </w:t>
+      </w:r>
+      <w:proofErr w:type="spellStart"/>
+      <w:r>
+        <w:t>quicklookd</w:t>
+      </w:r>
+      <w:proofErr w:type="spellEnd"/>
+      <w:r>
+        <w:t>, and    bash.  The command</w:t>
       </w:r>
       <w:r>
         <w:t>s I used were man</w:t>
       </w:r>
       <w:r>
-        <w:t xml:space="preserve"> ps –u britain –jc.</w:t>
-      </w:r>
-      <w:r>
         <w:t xml:space="preserve"> </w:t>
       </w:r>
+      <w:commentRangeStart w:id="1"/>
+      <w:proofErr w:type="spellStart"/>
+      <w:r>
+        <w:t>ps</w:t>
+      </w:r>
+      <w:proofErr w:type="spellEnd"/>
+      <w:r>
+        <w:t xml:space="preserve"> –u </w:t>
+      </w:r>
+      <w:proofErr w:type="spellStart"/>
+      <w:proofErr w:type="gramStart"/>
+      <w:r>
+        <w:t>britain</w:t>
+      </w:r>
+      <w:proofErr w:type="spellEnd"/>
+      <w:proofErr w:type="gramEnd"/>
+      <w:r>
+        <w:t xml:space="preserve"> –</w:t>
+      </w:r>
+      <w:proofErr w:type="spellStart"/>
+      <w:r>
+        <w:t>jc</w:t>
+      </w:r>
+      <w:commentRangeEnd w:id="1"/>
+      <w:proofErr w:type="spellEnd"/>
+      <w:r>
+        <w:rPr>
+          <w:rStyle w:val="CommentReference"/>
+          <w:vanish/>
+        </w:rPr>
+        <w:commentReference w:id="1"/>
+      </w:r>
+      <w:r>
+        <w:t>.</w:t>
+      </w:r>
+      <w:r>
+        <w:t xml:space="preserve"> </w:t>
+      </w:r>
       <w:r>
         <w:rPr>
           <w:noProof/>
         </w:rPr>
         <w:drawing>
-          <wp:inline distT="0" distB="0" distL="0" distR="0" wp14:anchorId="67FB1E93" wp14:editId="6EB90C73">
+          <wp:inline distT="0" distB="0" distL="0" distR="0">
             <wp:extent cx="5143500" cy="7775708"/>
             <wp:effectExtent l="0" t="0" r="0" b="0"/>
             <wp:docPr id="5" name="Picture 4"/>
@@ -163,7 +629,7 @@
                     <a:blip r:embed="rId7">
                       <a:extLst>
                         <a:ext uri="{28A0092B-C50C-407E-A947-70E740481C1C}">
-                          <a14:useLocalDpi xmlns:a14="http://schemas.microsoft.com/office/drawing/2010/main" val="0"/>
+                          <a14:useLocalDpi xmlns:a14="http://schemas.microsoft.com/office/drawing/2010/main" xmlns:pic="http://schemas.openxmlformats.org/drawingml/2006/picture" xmlns:a="http://schemas.openxmlformats.org/drawingml/2006/main" xmlns:wps="http://schemas.microsoft.com/office/word/2010/wordprocessingShape" xmlns:wne="http://schemas.microsoft.com/office/word/2006/wordml" xmlns:wpi="http://schemas.microsoft.com/office/word/2010/wordprocessingInk" xmlns:wpg="http://schemas.microsoft.com/office/word/2010/wordprocessingGroup" xmlns:w14="http://schemas.microsoft.com/office/word/2010/wordml" xmlns:w="http://schemas.openxmlformats.org/wordprocessingml/2006/main" xmlns:w10="urn:schemas-microsoft-com:office:word" xmlns:wp="http://schemas.openxmlformats.org/drawingml/2006/wordprocessingDrawing" xmlns:wp14="http://schemas.microsoft.com/office/word/2010/wordprocessingDrawing" xmlns:v="urn:schemas-microsoft-com:vml" xmlns:m="http://schemas.openxmlformats.org/officeDocument/2006/math" xmlns:r="http://schemas.openxmlformats.org/officeDocument/2006/relationships" xmlns:o="urn:schemas-microsoft-com:office:office" xmlns:mv="urn:schemas-microsoft-com:mac:vml" xmlns:mc="http://schemas.openxmlformats.org/markup-compatibility/2006" xmlns:mo="http://schemas.microsoft.com/office/mac/office/2008/main" xmlns:wpc="http://schemas.microsoft.com/office/word/2010/wordprocessingCanvas" xmlns="" val="0"/>
                         </a:ext>
                       </a:extLst>
                     </a:blip>
@@ -201,11 +667,24 @@
         </w:numPr>
       </w:pPr>
       <w:r>
-        <w:t>The application that uses the most real memory is Google Chrome at 147816 Kb.  The most virtual memory is used by Finder at 3796324</w:t>
-      </w:r>
-      <w:r>
-        <w:t xml:space="preserve"> Kb</w:t>
-      </w:r>
+        <w:t xml:space="preserve">The application that uses the most real memory is Google Chrome at 147816 </w:t>
+      </w:r>
+      <w:proofErr w:type="gramStart"/>
+      <w:r>
+        <w:t>Kb</w:t>
+      </w:r>
+      <w:proofErr w:type="gramEnd"/>
+      <w:r>
+        <w:t>.  The most virtual memory is used by Finder at 3796324</w:t>
+      </w:r>
+      <w:r>
+        <w:t xml:space="preserve"> </w:t>
+      </w:r>
+      <w:proofErr w:type="gramStart"/>
+      <w:r>
+        <w:t>Kb</w:t>
+      </w:r>
+      <w:proofErr w:type="gramEnd"/>
       <w:r>
         <w:t>. T</w:t>
       </w:r>
@@ -219,20 +698,59 @@
         <w:t xml:space="preserve"> I used </w:t>
       </w:r>
       <w:r>
-        <w:t>were man ps and</w:t>
-      </w:r>
-      <w:r>
-        <w:t xml:space="preserve"> ps –Avc to display all the processes running on the machine sorted by memory use with the RSS and VSZ stats and the executable name.</w:t>
+        <w:t xml:space="preserve">were man </w:t>
+      </w:r>
+      <w:proofErr w:type="spellStart"/>
+      <w:r>
+        <w:t>ps</w:t>
+      </w:r>
+      <w:proofErr w:type="spellEnd"/>
+      <w:r>
+        <w:t xml:space="preserve"> and</w:t>
       </w:r>
       <w:r>
         <w:t xml:space="preserve"> </w:t>
       </w:r>
+      <w:proofErr w:type="spellStart"/>
+      <w:r>
+        <w:t>ps</w:t>
+      </w:r>
+      <w:proofErr w:type="spellEnd"/>
+      <w:r>
+        <w:t xml:space="preserve"> –</w:t>
+      </w:r>
+      <w:proofErr w:type="spellStart"/>
+      <w:r>
+        <w:t>Avc</w:t>
+      </w:r>
+      <w:proofErr w:type="spellEnd"/>
+      <w:r>
+        <w:t xml:space="preserve"> to display all the processes running on the machine sorted by memory use with the </w:t>
+      </w:r>
+      <w:commentRangeStart w:id="2"/>
+      <w:r>
+        <w:t xml:space="preserve">RSS </w:t>
+      </w:r>
+      <w:commentRangeEnd w:id="2"/>
+      <w:r>
+        <w:rPr>
+          <w:rStyle w:val="CommentReference"/>
+          <w:vanish/>
+        </w:rPr>
+        <w:commentReference w:id="2"/>
+      </w:r>
+      <w:r>
+        <w:t>and VSZ stats and the executable name.</w:t>
+      </w:r>
+      <w:r>
+        <w:t xml:space="preserve"> </w:t>
+      </w:r>
       <w:r>
         <w:rPr>
           <w:noProof/>
         </w:rPr>
         <w:drawing>
-          <wp:inline distT="0" distB="0" distL="0" distR="0" wp14:anchorId="45F5F944" wp14:editId="541B3699">
+          <wp:inline distT="0" distB="0" distL="0" distR="0">
             <wp:extent cx="4910738" cy="7023100"/>
             <wp:effectExtent l="0" t="0" r="0" b="0"/>
             <wp:docPr id="6" name="Picture 5"/>
@@ -252,7 +770,7 @@
                     <a:blip r:embed="rId8">
                       <a:extLst>
                         <a:ext uri="{28A0092B-C50C-407E-A947-70E740481C1C}">
-                          <a14:useLocalDpi xmlns:a14="http://schemas.microsoft.com/office/drawing/2010/main" val="0"/>
+                          <a14:useLocalDpi xmlns:a14="http://schemas.microsoft.com/office/drawing/2010/main" xmlns:pic="http://schemas.openxmlformats.org/drawingml/2006/picture" xmlns:a="http://schemas.openxmlformats.org/drawingml/2006/main" xmlns:wps="http://schemas.microsoft.com/office/word/2010/wordprocessingShape" xmlns:wne="http://schemas.microsoft.com/office/word/2006/wordml" xmlns:wpi="http://schemas.microsoft.com/office/word/2010/wordprocessingInk" xmlns:wpg="http://schemas.microsoft.com/office/word/2010/wordprocessingGroup" xmlns:w14="http://schemas.microsoft.com/office/word/2010/wordml" xmlns:w="http://schemas.openxmlformats.org/wordprocessingml/2006/main" xmlns:w10="urn:schemas-microsoft-com:office:word" xmlns:wp="http://schemas.openxmlformats.org/drawingml/2006/wordprocessingDrawing" xmlns:wp14="http://schemas.microsoft.com/office/word/2010/wordprocessingDrawing" xmlns:v="urn:schemas-microsoft-com:vml" xmlns:m="http://schemas.openxmlformats.org/officeDocument/2006/math" xmlns:r="http://schemas.openxmlformats.org/officeDocument/2006/relationships" xmlns:o="urn:schemas-microsoft-com:office:office" xmlns:mv="urn:schemas-microsoft-com:mac:vml" xmlns:mc="http://schemas.openxmlformats.org/markup-compatibility/2006" xmlns:mo="http://schemas.microsoft.com/office/mac/office/2008/main" xmlns:wpc="http://schemas.microsoft.com/office/word/2010/wordprocessingCanvas" xmlns="" val="0"/>
                         </a:ext>
                       </a:extLst>
                     </a:blip>
@@ -289,8 +807,81 @@
           <w:numId w:val="1"/>
         </w:numPr>
       </w:pPr>
-      <w:r>
-        <w:t>Syslog, statd, 102, daemon, postfix. www-data, 1000, mysql, awon, and jcrawley had processes running on my.cs.lmu.edu. To find this I used man ps and ps –A u to display all processes along with the user names. Everything above where the screenshot starts is owned by root.</w:t>
+      <w:proofErr w:type="spellStart"/>
+      <w:r>
+        <w:t>Syslog</w:t>
+      </w:r>
+      <w:proofErr w:type="spellEnd"/>
+      <w:r>
+        <w:t xml:space="preserve">, </w:t>
+      </w:r>
+      <w:proofErr w:type="spellStart"/>
+      <w:r>
+        <w:t>statd</w:t>
+      </w:r>
+      <w:proofErr w:type="spellEnd"/>
+      <w:r>
+        <w:t xml:space="preserve">, 102, daemon, postfix. </w:t>
+      </w:r>
+      <w:proofErr w:type="gramStart"/>
+      <w:r>
+        <w:t>www</w:t>
+      </w:r>
+      <w:proofErr w:type="gramEnd"/>
+      <w:r>
+        <w:t xml:space="preserve">-data, 1000, </w:t>
+      </w:r>
+      <w:proofErr w:type="spellStart"/>
+      <w:r>
+        <w:t>mysql</w:t>
+      </w:r>
+      <w:proofErr w:type="spellEnd"/>
+      <w:r>
+        <w:t xml:space="preserve">, </w:t>
+      </w:r>
+      <w:proofErr w:type="spellStart"/>
+      <w:r>
+        <w:t>awon</w:t>
+      </w:r>
+      <w:proofErr w:type="spellEnd"/>
+      <w:r>
+        <w:t xml:space="preserve">, and </w:t>
+      </w:r>
+      <w:proofErr w:type="spellStart"/>
+      <w:r>
+        <w:t>jcrawley</w:t>
+      </w:r>
+      <w:proofErr w:type="spellEnd"/>
+      <w:r>
+        <w:t xml:space="preserve"> had processes running on my.cs.lmu.edu. To find this I used man </w:t>
+      </w:r>
+      <w:proofErr w:type="spellStart"/>
+      <w:r>
+        <w:t>ps</w:t>
+      </w:r>
+      <w:proofErr w:type="spellEnd"/>
+      <w:r>
+        <w:t xml:space="preserve"> and </w:t>
+      </w:r>
+      <w:commentRangeStart w:id="3"/>
+      <w:proofErr w:type="spellStart"/>
+      <w:r>
+        <w:t>ps</w:t>
+      </w:r>
+      <w:proofErr w:type="spellEnd"/>
+      <w:r>
+        <w:t xml:space="preserve"> –A u</w:t>
+      </w:r>
+      <w:commentRangeEnd w:id="3"/>
+      <w:r>
+        <w:rPr>
+          <w:rStyle w:val="CommentReference"/>
+          <w:vanish/>
+        </w:rPr>
+        <w:commentReference w:id="3"/>
+      </w:r>
+      <w:r>
+        <w:t xml:space="preserve"> to display all processes along with the user names. Everything above where the screenshot starts is owned by root.</w:t>
       </w:r>
       <w:r>
         <w:t xml:space="preserve"> </w:t>
@@ -300,7 +891,7 @@
           <w:noProof/>
         </w:rPr>
         <w:drawing>
-          <wp:inline distT="0" distB="0" distL="0" distR="0" wp14:anchorId="09F0493C" wp14:editId="56143197">
+          <wp:inline distT="0" distB="0" distL="0" distR="0">
             <wp:extent cx="4107240" cy="7305675"/>
             <wp:effectExtent l="0" t="0" r="7620" b="9525"/>
             <wp:docPr id="7" name="Picture 6"/>
@@ -320,7 +911,7 @@
                     <a:blip r:embed="rId9">
                       <a:extLst>
                         <a:ext uri="{28A0092B-C50C-407E-A947-70E740481C1C}">
-                          <a14:useLocalDpi xmlns:a14="http://schemas.microsoft.com/office/drawing/2010/main" val="0"/>
+                          <a14:useLocalDpi xmlns:a14="http://schemas.microsoft.com/office/drawing/2010/main" xmlns:pic="http://schemas.openxmlformats.org/drawingml/2006/picture" xmlns:a="http://schemas.openxmlformats.org/drawingml/2006/main" xmlns:wps="http://schemas.microsoft.com/office/word/2010/wordprocessingShape" xmlns:wne="http://schemas.microsoft.com/office/word/2006/wordml" xmlns:wpi="http://schemas.microsoft.com/office/word/2010/wordprocessingInk" xmlns:wpg="http://schemas.microsoft.com/office/word/2010/wordprocessingGroup" xmlns:w14="http://schemas.microsoft.com/office/word/2010/wordml" xmlns:w="http://schemas.openxmlformats.org/wordprocessingml/2006/main" xmlns:w10="urn:schemas-microsoft-com:office:word" xmlns:wp="http://schemas.openxmlformats.org/drawingml/2006/wordprocessingDrawing" xmlns:wp14="http://schemas.microsoft.com/office/word/2010/wordprocessingDrawing" xmlns:v="urn:schemas-microsoft-com:vml" xmlns:m="http://schemas.openxmlformats.org/officeDocument/2006/math" xmlns:r="http://schemas.openxmlformats.org/officeDocument/2006/relationships" xmlns:o="urn:schemas-microsoft-com:office:office" xmlns:mv="urn:schemas-microsoft-com:mac:vml" xmlns:mc="http://schemas.openxmlformats.org/markup-compatibility/2006" xmlns:mo="http://schemas.microsoft.com/office/mac/office/2008/main" xmlns:wpc="http://schemas.microsoft.com/office/word/2010/wordprocessingCanvas" xmlns="" val="0"/>
                         </a:ext>
                       </a:extLst>
                     </a:blip>
@@ -464,7 +1055,7 @@
           <w:noProof/>
         </w:rPr>
         <w:drawing>
-          <wp:inline distT="0" distB="0" distL="0" distR="0" wp14:anchorId="6D12A181" wp14:editId="7ECAB6F0">
+          <wp:inline distT="0" distB="0" distL="0" distR="0">
             <wp:extent cx="6366322" cy="3111500"/>
             <wp:effectExtent l="0" t="0" r="9525" b="0"/>
             <wp:docPr id="1" name="Picture 1"/>
@@ -484,7 +1075,7 @@
                     <a:blip r:embed="rId10">
                       <a:extLst>
                         <a:ext uri="{28A0092B-C50C-407E-A947-70E740481C1C}">
-                          <a14:useLocalDpi xmlns:a14="http://schemas.microsoft.com/office/drawing/2010/main" val="0"/>
+                          <a14:useLocalDpi xmlns:a14="http://schemas.microsoft.com/office/drawing/2010/main" xmlns:pic="http://schemas.openxmlformats.org/drawingml/2006/picture" xmlns:a="http://schemas.openxmlformats.org/drawingml/2006/main" xmlns:wps="http://schemas.microsoft.com/office/word/2010/wordprocessingShape" xmlns:wne="http://schemas.microsoft.com/office/word/2006/wordml" xmlns:wpi="http://schemas.microsoft.com/office/word/2010/wordprocessingInk" xmlns:wpg="http://schemas.microsoft.com/office/word/2010/wordprocessingGroup" xmlns:w14="http://schemas.microsoft.com/office/word/2010/wordml" xmlns:w="http://schemas.openxmlformats.org/wordprocessingml/2006/main" xmlns:w10="urn:schemas-microsoft-com:office:word" xmlns:wp="http://schemas.openxmlformats.org/drawingml/2006/wordprocessingDrawing" xmlns:wp14="http://schemas.microsoft.com/office/word/2010/wordprocessingDrawing" xmlns:v="urn:schemas-microsoft-com:vml" xmlns:m="http://schemas.openxmlformats.org/officeDocument/2006/math" xmlns:r="http://schemas.openxmlformats.org/officeDocument/2006/relationships" xmlns:o="urn:schemas-microsoft-com:office:office" xmlns:mv="urn:schemas-microsoft-com:mac:vml" xmlns:mc="http://schemas.openxmlformats.org/markup-compatibility/2006" xmlns:mo="http://schemas.microsoft.com/office/mac/office/2008/main" xmlns:wpc="http://schemas.microsoft.com/office/word/2010/wordprocessingCanvas" xmlns="" val="0"/>
                         </a:ext>
                       </a:extLst>
                     </a:blip>
@@ -515,8 +1106,20 @@
     </w:p>
     <w:p/>
     <w:p>
-      <w:r>
-        <w:t>2.</w:t>
+      <w:commentRangeStart w:id="4"/>
+      <w:r>
+        <w:t>2</w:t>
+      </w:r>
+      <w:commentRangeEnd w:id="4"/>
+      <w:r>
+        <w:rPr>
+          <w:rStyle w:val="CommentReference"/>
+          <w:vanish/>
+        </w:rPr>
+        <w:commentReference w:id="4"/>
+      </w:r>
+      <w:r>
+        <w:t>.</w:t>
       </w:r>
       <w:r>
         <w:t xml:space="preserve"> </w:t>
@@ -526,7 +1129,7 @@
           <w:noProof/>
         </w:rPr>
         <w:drawing>
-          <wp:inline distT="0" distB="0" distL="0" distR="0" wp14:anchorId="68EA41F4" wp14:editId="32F8B07B">
+          <wp:inline distT="0" distB="0" distL="0" distR="0">
             <wp:extent cx="5486400" cy="2365200"/>
             <wp:effectExtent l="0" t="0" r="0" b="0"/>
             <wp:docPr id="2" name="Picture 1"/>
@@ -546,7 +1149,7 @@
                     <a:blip r:embed="rId11">
                       <a:extLst>
                         <a:ext uri="{28A0092B-C50C-407E-A947-70E740481C1C}">
-                          <a14:useLocalDpi xmlns:a14="http://schemas.microsoft.com/office/drawing/2010/main" val="0"/>
+                          <a14:useLocalDpi xmlns:a14="http://schemas.microsoft.com/office/drawing/2010/main" xmlns:pic="http://schemas.openxmlformats.org/drawingml/2006/picture" xmlns:a="http://schemas.openxmlformats.org/drawingml/2006/main" xmlns:wps="http://schemas.microsoft.com/office/word/2010/wordprocessingShape" xmlns:wne="http://schemas.microsoft.com/office/word/2006/wordml" xmlns:wpi="http://schemas.microsoft.com/office/word/2010/wordprocessingInk" xmlns:wpg="http://schemas.microsoft.com/office/word/2010/wordprocessingGroup" xmlns:w14="http://schemas.microsoft.com/office/word/2010/wordml" xmlns:w="http://schemas.openxmlformats.org/wordprocessingml/2006/main" xmlns:w10="urn:schemas-microsoft-com:office:word" xmlns:wp="http://schemas.openxmlformats.org/drawingml/2006/wordprocessingDrawing" xmlns:wp14="http://schemas.microsoft.com/office/word/2010/wordprocessingDrawing" xmlns:v="urn:schemas-microsoft-com:vml" xmlns:m="http://schemas.openxmlformats.org/officeDocument/2006/math" xmlns:r="http://schemas.openxmlformats.org/officeDocument/2006/relationships" xmlns:o="urn:schemas-microsoft-com:office:office" xmlns:mv="urn:schemas-microsoft-com:mac:vml" xmlns:mc="http://schemas.openxmlformats.org/markup-compatibility/2006" xmlns:mo="http://schemas.microsoft.com/office/mac/office/2008/main" xmlns:wpc="http://schemas.microsoft.com/office/word/2010/wordprocessingCanvas" xmlns="" val="0"/>
                         </a:ext>
                       </a:extLst>
                     </a:blip>
@@ -579,7 +1182,7 @@
           <w:noProof/>
         </w:rPr>
         <w:drawing>
-          <wp:inline distT="0" distB="0" distL="0" distR="0" wp14:anchorId="765DCD7A" wp14:editId="55732DA4">
+          <wp:inline distT="0" distB="0" distL="0" distR="0">
             <wp:extent cx="5232400" cy="4394200"/>
             <wp:effectExtent l="0" t="0" r="0" b="0"/>
             <wp:docPr id="3" name="Picture 2"/>
@@ -599,7 +1202,7 @@
                     <a:blip r:embed="rId12">
                       <a:extLst>
                         <a:ext uri="{28A0092B-C50C-407E-A947-70E740481C1C}">
-                          <a14:useLocalDpi xmlns:a14="http://schemas.microsoft.com/office/drawing/2010/main" val="0"/>
+                          <a14:useLocalDpi xmlns:a14="http://schemas.microsoft.com/office/drawing/2010/main" xmlns:pic="http://schemas.openxmlformats.org/drawingml/2006/picture" xmlns:a="http://schemas.openxmlformats.org/drawingml/2006/main" xmlns:wps="http://schemas.microsoft.com/office/word/2010/wordprocessingShape" xmlns:wne="http://schemas.microsoft.com/office/word/2006/wordml" xmlns:wpi="http://schemas.microsoft.com/office/word/2010/wordprocessingInk" xmlns:wpg="http://schemas.microsoft.com/office/word/2010/wordprocessingGroup" xmlns:w14="http://schemas.microsoft.com/office/word/2010/wordml" xmlns:w="http://schemas.openxmlformats.org/wordprocessingml/2006/main" xmlns:w10="urn:schemas-microsoft-com:office:word" xmlns:wp="http://schemas.openxmlformats.org/drawingml/2006/wordprocessingDrawing" xmlns:wp14="http://schemas.microsoft.com/office/word/2010/wordprocessingDrawing" xmlns:v="urn:schemas-microsoft-com:vml" xmlns:m="http://schemas.openxmlformats.org/officeDocument/2006/math" xmlns:r="http://schemas.openxmlformats.org/officeDocument/2006/relationships" xmlns:o="urn:schemas-microsoft-com:office:office" xmlns:mv="urn:schemas-microsoft-com:mac:vml" xmlns:mc="http://schemas.openxmlformats.org/markup-compatibility/2006" xmlns:mo="http://schemas.microsoft.com/office/mac/office/2008/main" xmlns:wpc="http://schemas.microsoft.com/office/word/2010/wordprocessingCanvas" xmlns="" val="0"/>
                         </a:ext>
                       </a:extLst>
                     </a:blip>
@@ -631,10 +1234,46 @@
     <w:p/>
     <w:p>
       <w:r>
-        <w:t xml:space="preserve">3. The first-level subdirectory taking up the most space is ./public_html. The command I used was du –-max-depth=1 –h | sort –n | tail –n 1, which takes the size of each first-level subdirectory, sorts it in ascending numerical order, and then displays the last line, i.e. the largest subdirectory. </w:t>
-      </w:r>
-      <w:r>
-        <w:t>I used du –-help and the internet to find the different commands used.</w:t>
+        <w:t xml:space="preserve">3. The first-level subdirectory taking up the most space </w:t>
+      </w:r>
+      <w:proofErr w:type="gramStart"/>
+      <w:r>
+        <w:t>is ./</w:t>
+      </w:r>
+      <w:proofErr w:type="spellStart"/>
+      <w:proofErr w:type="gramEnd"/>
+      <w:r>
+        <w:t>public_html</w:t>
+      </w:r>
+      <w:proofErr w:type="spellEnd"/>
+      <w:r>
+        <w:t xml:space="preserve">. The command I used was du –-max-depth=1 –h | </w:t>
+      </w:r>
+      <w:commentRangeStart w:id="5"/>
+      <w:r>
+        <w:t>sort –n</w:t>
+      </w:r>
+      <w:commentRangeEnd w:id="5"/>
+      <w:r>
+        <w:rPr>
+          <w:rStyle w:val="CommentReference"/>
+          <w:vanish/>
+        </w:rPr>
+        <w:commentReference w:id="5"/>
+      </w:r>
+      <w:r>
+        <w:t xml:space="preserve"> | tail –n 1, which takes the size of each first-level subdirectory, sorts it in ascending numerical order, and then displays the last line, i.e. the largest subdirectory. </w:t>
+      </w:r>
+      <w:r>
+        <w:t xml:space="preserve">I used du –-help and the </w:t>
+      </w:r>
+      <w:proofErr w:type="gramStart"/>
+      <w:r>
+        <w:t>internet</w:t>
+      </w:r>
+      <w:proofErr w:type="gramEnd"/>
+      <w:r>
+        <w:t xml:space="preserve"> to find the different commands used.</w:t>
       </w:r>
       <w:r>
         <w:t xml:space="preserve"> </w:t>
@@ -644,7 +1283,7 @@
           <w:noProof/>
         </w:rPr>
         <w:drawing>
-          <wp:inline distT="0" distB="0" distL="0" distR="0" wp14:anchorId="6672379C" wp14:editId="554A3015">
+          <wp:inline distT="0" distB="0" distL="0" distR="0">
             <wp:extent cx="5168900" cy="342900"/>
             <wp:effectExtent l="0" t="0" r="12700" b="12700"/>
             <wp:docPr id="8" name="Picture 7"/>
@@ -664,7 +1303,7 @@
                     <a:blip r:embed="rId13">
                       <a:extLst>
                         <a:ext uri="{28A0092B-C50C-407E-A947-70E740481C1C}">
-                          <a14:useLocalDpi xmlns:a14="http://schemas.microsoft.com/office/drawing/2010/main" val="0"/>
+                          <a14:useLocalDpi xmlns:a14="http://schemas.microsoft.com/office/drawing/2010/main" xmlns:pic="http://schemas.openxmlformats.org/drawingml/2006/picture" xmlns:a="http://schemas.openxmlformats.org/drawingml/2006/main" xmlns:wps="http://schemas.microsoft.com/office/word/2010/wordprocessingShape" xmlns:wne="http://schemas.microsoft.com/office/word/2006/wordml" xmlns:wpi="http://schemas.microsoft.com/office/word/2010/wordprocessingInk" xmlns:wpg="http://schemas.microsoft.com/office/word/2010/wordprocessingGroup" xmlns:w14="http://schemas.microsoft.com/office/word/2010/wordml" xmlns:w="http://schemas.openxmlformats.org/wordprocessingml/2006/main" xmlns:w10="urn:schemas-microsoft-com:office:word" xmlns:wp="http://schemas.openxmlformats.org/drawingml/2006/wordprocessingDrawing" xmlns:wp14="http://schemas.microsoft.com/office/word/2010/wordprocessingDrawing" xmlns:v="urn:schemas-microsoft-com:vml" xmlns:m="http://schemas.openxmlformats.org/officeDocument/2006/math" xmlns:r="http://schemas.openxmlformats.org/officeDocument/2006/relationships" xmlns:o="urn:schemas-microsoft-com:office:office" xmlns:mv="urn:schemas-microsoft-com:mac:vml" xmlns:mc="http://schemas.openxmlformats.org/markup-compatibility/2006" xmlns:mo="http://schemas.microsoft.com/office/mac/office/2008/main" xmlns:wpc="http://schemas.microsoft.com/office/word/2010/wordprocessingCanvas" xmlns="" val="0"/>
                         </a:ext>
                       </a:extLst>
                     </a:blip>
@@ -696,7 +1335,39 @@
     <w:p/>
     <w:p>
       <w:r>
-        <w:t>The command I used to filter for a specific regex was du –h | grep –P [c-s]{4}[0-9]{3}\/[^^\.]. The –P in grep tells it to interpret the regular expression as a Perl regex.</w:t>
+        <w:t xml:space="preserve">The command I used to filter for a specific </w:t>
+      </w:r>
+      <w:proofErr w:type="spellStart"/>
+      <w:r>
+        <w:t>regex</w:t>
+      </w:r>
+      <w:proofErr w:type="spellEnd"/>
+      <w:r>
+        <w:t xml:space="preserve"> was du –h | </w:t>
+      </w:r>
+      <w:proofErr w:type="spellStart"/>
+      <w:r>
+        <w:t>grep</w:t>
+      </w:r>
+      <w:proofErr w:type="spellEnd"/>
+      <w:r>
+        <w:t xml:space="preserve"> –P [c-s]{4}[0-9]{3}\/[^^\.]. The –P in </w:t>
+      </w:r>
+      <w:proofErr w:type="spellStart"/>
+      <w:r>
+        <w:t>grep</w:t>
+      </w:r>
+      <w:proofErr w:type="spellEnd"/>
+      <w:r>
+        <w:t xml:space="preserve"> tells it to interpret the regular expression as a Perl </w:t>
+      </w:r>
+      <w:proofErr w:type="spellStart"/>
+      <w:r>
+        <w:t>regex</w:t>
+      </w:r>
+      <w:proofErr w:type="spellEnd"/>
+      <w:r>
+        <w:t>.</w:t>
       </w:r>
       <w:r>
         <w:t xml:space="preserve"> </w:t>
@@ -706,7 +1377,7 @@
           <w:noProof/>
         </w:rPr>
         <w:drawing>
-          <wp:inline distT="0" distB="0" distL="0" distR="0" wp14:anchorId="59C40D6B" wp14:editId="436F7304">
+          <wp:inline distT="0" distB="0" distL="0" distR="0">
             <wp:extent cx="5118100" cy="1625600"/>
             <wp:effectExtent l="0" t="0" r="12700" b="0"/>
             <wp:docPr id="9" name="Picture 8"/>
@@ -726,7 +1397,7 @@
                     <a:blip r:embed="rId14">
                       <a:extLst>
                         <a:ext uri="{28A0092B-C50C-407E-A947-70E740481C1C}">
-                          <a14:useLocalDpi xmlns:a14="http://schemas.microsoft.com/office/drawing/2010/main" val="0"/>
+                          <a14:useLocalDpi xmlns:a14="http://schemas.microsoft.com/office/drawing/2010/main" xmlns:pic="http://schemas.openxmlformats.org/drawingml/2006/picture" xmlns:a="http://schemas.openxmlformats.org/drawingml/2006/main" xmlns:wps="http://schemas.microsoft.com/office/word/2010/wordprocessingShape" xmlns:wne="http://schemas.microsoft.com/office/word/2006/wordml" xmlns:wpi="http://schemas.microsoft.com/office/word/2010/wordprocessingInk" xmlns:wpg="http://schemas.microsoft.com/office/word/2010/wordprocessingGroup" xmlns:w14="http://schemas.microsoft.com/office/word/2010/wordml" xmlns:w="http://schemas.openxmlformats.org/wordprocessingml/2006/main" xmlns:w10="urn:schemas-microsoft-com:office:word" xmlns:wp="http://schemas.openxmlformats.org/drawingml/2006/wordprocessingDrawing" xmlns:wp14="http://schemas.microsoft.com/office/word/2010/wordprocessingDrawing" xmlns:v="urn:schemas-microsoft-com:vml" xmlns:m="http://schemas.openxmlformats.org/officeDocument/2006/math" xmlns:r="http://schemas.openxmlformats.org/officeDocument/2006/relationships" xmlns:o="urn:schemas-microsoft-com:office:office" xmlns:mv="urn:schemas-microsoft-com:mac:vml" xmlns:mc="http://schemas.openxmlformats.org/markup-compatibility/2006" xmlns:mo="http://schemas.microsoft.com/office/mac/office/2008/main" xmlns:wpc="http://schemas.microsoft.com/office/word/2010/wordprocessingCanvas" xmlns="" val="0"/>
                         </a:ext>
                       </a:extLst>
                     </a:blip>
@@ -764,14 +1435,22 @@
         <w:t xml:space="preserve"> </w:t>
       </w:r>
       <w:r>
-        <w:t>The file created was example.txt. Its inode number is 1575413.</w:t>
+        <w:t xml:space="preserve">The file created was example.txt. Its </w:t>
+      </w:r>
+      <w:proofErr w:type="spellStart"/>
+      <w:r>
+        <w:t>inode</w:t>
+      </w:r>
+      <w:proofErr w:type="spellEnd"/>
+      <w:r>
+        <w:t xml:space="preserve"> number is 1575413.</w:t>
       </w:r>
       <w:r>
         <w:rPr>
           <w:noProof/>
         </w:rPr>
         <w:drawing>
-          <wp:inline distT="0" distB="0" distL="0" distR="0" wp14:anchorId="0A7B5DD4" wp14:editId="164BBECD">
+          <wp:inline distT="0" distB="0" distL="0" distR="0">
             <wp:extent cx="5410200" cy="1612900"/>
             <wp:effectExtent l="0" t="0" r="0" b="12700"/>
             <wp:docPr id="10" name="Picture 1"/>
@@ -791,7 +1470,7 @@
                     <a:blip r:embed="rId15">
                       <a:extLst>
                         <a:ext uri="{28A0092B-C50C-407E-A947-70E740481C1C}">
-                          <a14:useLocalDpi xmlns:a14="http://schemas.microsoft.com/office/drawing/2010/main" val="0"/>
+                          <a14:useLocalDpi xmlns:a14="http://schemas.microsoft.com/office/drawing/2010/main" xmlns:pic="http://schemas.openxmlformats.org/drawingml/2006/picture" xmlns:a="http://schemas.openxmlformats.org/drawingml/2006/main" xmlns:wps="http://schemas.microsoft.com/office/word/2010/wordprocessingShape" xmlns:wne="http://schemas.microsoft.com/office/word/2006/wordml" xmlns:wpi="http://schemas.microsoft.com/office/word/2010/wordprocessingInk" xmlns:wpg="http://schemas.microsoft.com/office/word/2010/wordprocessingGroup" xmlns:w14="http://schemas.microsoft.com/office/word/2010/wordml" xmlns:w="http://schemas.openxmlformats.org/wordprocessingml/2006/main" xmlns:w10="urn:schemas-microsoft-com:office:word" xmlns:wp="http://schemas.openxmlformats.org/drawingml/2006/wordprocessingDrawing" xmlns:wp14="http://schemas.microsoft.com/office/word/2010/wordprocessingDrawing" xmlns:v="urn:schemas-microsoft-com:vml" xmlns:m="http://schemas.openxmlformats.org/officeDocument/2006/math" xmlns:r="http://schemas.openxmlformats.org/officeDocument/2006/relationships" xmlns:o="urn:schemas-microsoft-com:office:office" xmlns:mv="urn:schemas-microsoft-com:mac:vml" xmlns:mc="http://schemas.openxmlformats.org/markup-compatibility/2006" xmlns:mo="http://schemas.microsoft.com/office/mac/office/2008/main" xmlns:wpc="http://schemas.microsoft.com/office/word/2010/wordprocessingCanvas" xmlns="" val="0"/>
                         </a:ext>
                       </a:extLst>
                     </a:blip>
@@ -820,14 +1499,30 @@
         </w:drawing>
       </w:r>
       <w:r>
-        <w:t xml:space="preserve">After being moved to the directory cmsi387 with the mv command, its inode number was 1575413.              </w:t>
+        <w:t xml:space="preserve">After being moved to the directory cmsi387 with the </w:t>
+      </w:r>
+      <w:proofErr w:type="spellStart"/>
+      <w:r>
+        <w:t>mv</w:t>
+      </w:r>
+      <w:proofErr w:type="spellEnd"/>
+      <w:r>
+        <w:t xml:space="preserve"> command, its </w:t>
+      </w:r>
+      <w:proofErr w:type="spellStart"/>
+      <w:r>
+        <w:t>inode</w:t>
+      </w:r>
+      <w:proofErr w:type="spellEnd"/>
+      <w:r>
+        <w:t xml:space="preserve"> number was 1575413.              </w:t>
       </w:r>
       <w:r>
         <w:rPr>
           <w:noProof/>
         </w:rPr>
         <w:drawing>
-          <wp:inline distT="0" distB="0" distL="0" distR="0" wp14:anchorId="4EAEF02C" wp14:editId="71E39583">
+          <wp:inline distT="0" distB="0" distL="0" distR="0">
             <wp:extent cx="3632200" cy="711200"/>
             <wp:effectExtent l="0" t="0" r="0" b="0"/>
             <wp:docPr id="12" name="Picture 3"/>
@@ -847,7 +1542,7 @@
                     <a:blip r:embed="rId16">
                       <a:extLst>
                         <a:ext uri="{28A0092B-C50C-407E-A947-70E740481C1C}">
-                          <a14:useLocalDpi xmlns:a14="http://schemas.microsoft.com/office/drawing/2010/main" val="0"/>
+                          <a14:useLocalDpi xmlns:a14="http://schemas.microsoft.com/office/drawing/2010/main" xmlns:pic="http://schemas.openxmlformats.org/drawingml/2006/picture" xmlns:a="http://schemas.openxmlformats.org/drawingml/2006/main" xmlns:wps="http://schemas.microsoft.com/office/word/2010/wordprocessingShape" xmlns:wne="http://schemas.microsoft.com/office/word/2006/wordml" xmlns:wpi="http://schemas.microsoft.com/office/word/2010/wordprocessingInk" xmlns:wpg="http://schemas.microsoft.com/office/word/2010/wordprocessingGroup" xmlns:w14="http://schemas.microsoft.com/office/word/2010/wordml" xmlns:w="http://schemas.openxmlformats.org/wordprocessingml/2006/main" xmlns:w10="urn:schemas-microsoft-com:office:word" xmlns:wp="http://schemas.openxmlformats.org/drawingml/2006/wordprocessingDrawing" xmlns:wp14="http://schemas.microsoft.com/office/word/2010/wordprocessingDrawing" xmlns:v="urn:schemas-microsoft-com:vml" xmlns:m="http://schemas.openxmlformats.org/officeDocument/2006/math" xmlns:r="http://schemas.openxmlformats.org/officeDocument/2006/relationships" xmlns:o="urn:schemas-microsoft-com:office:office" xmlns:mv="urn:schemas-microsoft-com:mac:vml" xmlns:mc="http://schemas.openxmlformats.org/markup-compatibility/2006" xmlns:mo="http://schemas.microsoft.com/office/mac/office/2008/main" xmlns:wpc="http://schemas.microsoft.com/office/word/2010/wordprocessingCanvas" xmlns="" val="0"/>
                         </a:ext>
                       </a:extLst>
                     </a:blip>
@@ -878,7 +1573,15 @@
     </w:p>
     <w:p>
       <w:r>
-        <w:t>After being moved to ~/cmsi387/tmp its inode was 1972361.</w:t>
+        <w:t xml:space="preserve">After being moved to ~/cmsi387/tmp its </w:t>
+      </w:r>
+      <w:proofErr w:type="spellStart"/>
+      <w:r>
+        <w:t>inode</w:t>
+      </w:r>
+      <w:proofErr w:type="spellEnd"/>
+      <w:r>
+        <w:t xml:space="preserve"> was 1972361.</w:t>
       </w:r>
       <w:r>
         <w:t xml:space="preserve"> </w:t>
@@ -888,7 +1591,7 @@
           <w:noProof/>
         </w:rPr>
         <w:drawing>
-          <wp:inline distT="0" distB="0" distL="0" distR="0" wp14:anchorId="3F0D6CE3" wp14:editId="4A086149">
+          <wp:inline distT="0" distB="0" distL="0" distR="0">
             <wp:extent cx="5372100" cy="2046514"/>
             <wp:effectExtent l="0" t="0" r="0" b="11430"/>
             <wp:docPr id="13" name="Picture 4"/>
@@ -908,7 +1611,7 @@
                     <a:blip r:embed="rId17">
                       <a:extLst>
                         <a:ext uri="{28A0092B-C50C-407E-A947-70E740481C1C}">
-                          <a14:useLocalDpi xmlns:a14="http://schemas.microsoft.com/office/drawing/2010/main" val="0"/>
+                          <a14:useLocalDpi xmlns:a14="http://schemas.microsoft.com/office/drawing/2010/main" xmlns:pic="http://schemas.openxmlformats.org/drawingml/2006/picture" xmlns:a="http://schemas.openxmlformats.org/drawingml/2006/main" xmlns:wps="http://schemas.microsoft.com/office/word/2010/wordprocessingShape" xmlns:wne="http://schemas.microsoft.com/office/word/2006/wordml" xmlns:wpi="http://schemas.microsoft.com/office/word/2010/wordprocessingInk" xmlns:wpg="http://schemas.microsoft.com/office/word/2010/wordprocessingGroup" xmlns:w14="http://schemas.microsoft.com/office/word/2010/wordml" xmlns:w="http://schemas.openxmlformats.org/wordprocessingml/2006/main" xmlns:w10="urn:schemas-microsoft-com:office:word" xmlns:wp="http://schemas.openxmlformats.org/drawingml/2006/wordprocessingDrawing" xmlns:wp14="http://schemas.microsoft.com/office/word/2010/wordprocessingDrawing" xmlns:v="urn:schemas-microsoft-com:vml" xmlns:m="http://schemas.openxmlformats.org/officeDocument/2006/math" xmlns:r="http://schemas.openxmlformats.org/officeDocument/2006/relationships" xmlns:o="urn:schemas-microsoft-com:office:office" xmlns:mv="urn:schemas-microsoft-com:mac:vml" xmlns:mc="http://schemas.openxmlformats.org/markup-compatibility/2006" xmlns:mo="http://schemas.microsoft.com/office/mac/office/2008/main" xmlns:wpc="http://schemas.microsoft.com/office/word/2010/wordprocessingCanvas" xmlns="" val="0"/>
                         </a:ext>
                       </a:extLst>
                     </a:blip>
@@ -937,7 +1640,31 @@
         </w:drawing>
       </w:r>
       <w:r>
-        <w:t>After being moved back to the home directory, its inode was 1575413.  Using ls –I | grep ‘example.txt’, I was able to display only the file in question.</w:t>
+        <w:t xml:space="preserve">After being moved back to the home directory, its </w:t>
+      </w:r>
+      <w:proofErr w:type="spellStart"/>
+      <w:r>
+        <w:t>inode</w:t>
+      </w:r>
+      <w:proofErr w:type="spellEnd"/>
+      <w:r>
+        <w:t xml:space="preserve"> was 1575413.  Using </w:t>
+      </w:r>
+      <w:proofErr w:type="spellStart"/>
+      <w:r>
+        <w:t>ls</w:t>
+      </w:r>
+      <w:proofErr w:type="spellEnd"/>
+      <w:r>
+        <w:t xml:space="preserve"> –I | </w:t>
+      </w:r>
+      <w:proofErr w:type="spellStart"/>
+      <w:r>
+        <w:t>grep</w:t>
+      </w:r>
+      <w:proofErr w:type="spellEnd"/>
+      <w:r>
+        <w:t xml:space="preserve"> ‘example.txt’, I was able to display only the file in question.</w:t>
       </w:r>
       <w:r>
         <w:t xml:space="preserve"> </w:t>
@@ -947,7 +1674,7 @@
           <w:noProof/>
         </w:rPr>
         <w:drawing>
-          <wp:inline distT="0" distB="0" distL="0" distR="0" wp14:anchorId="1B16118D" wp14:editId="0D3529C2">
+          <wp:inline distT="0" distB="0" distL="0" distR="0">
             <wp:extent cx="4546600" cy="723900"/>
             <wp:effectExtent l="0" t="0" r="0" b="12700"/>
             <wp:docPr id="14" name="Picture 5"/>
@@ -967,7 +1694,7 @@
                     <a:blip r:embed="rId18">
                       <a:extLst>
                         <a:ext uri="{28A0092B-C50C-407E-A947-70E740481C1C}">
-                          <a14:useLocalDpi xmlns:a14="http://schemas.microsoft.com/office/drawing/2010/main" val="0"/>
+                          <a14:useLocalDpi xmlns:a14="http://schemas.microsoft.com/office/drawing/2010/main" xmlns:pic="http://schemas.openxmlformats.org/drawingml/2006/picture" xmlns:a="http://schemas.openxmlformats.org/drawingml/2006/main" xmlns:wps="http://schemas.microsoft.com/office/word/2010/wordprocessingShape" xmlns:wne="http://schemas.microsoft.com/office/word/2006/wordml" xmlns:wpi="http://schemas.microsoft.com/office/word/2010/wordprocessingInk" xmlns:wpg="http://schemas.microsoft.com/office/word/2010/wordprocessingGroup" xmlns:w14="http://schemas.microsoft.com/office/word/2010/wordml" xmlns:w="http://schemas.openxmlformats.org/wordprocessingml/2006/main" xmlns:w10="urn:schemas-microsoft-com:office:word" xmlns:wp="http://schemas.openxmlformats.org/drawingml/2006/wordprocessingDrawing" xmlns:wp14="http://schemas.microsoft.com/office/word/2010/wordprocessingDrawing" xmlns:v="urn:schemas-microsoft-com:vml" xmlns:m="http://schemas.openxmlformats.org/officeDocument/2006/math" xmlns:r="http://schemas.openxmlformats.org/officeDocument/2006/relationships" xmlns:o="urn:schemas-microsoft-com:office:office" xmlns:mv="urn:schemas-microsoft-com:mac:vml" xmlns:mc="http://schemas.openxmlformats.org/markup-compatibility/2006" xmlns:mo="http://schemas.microsoft.com/office/mac/office/2008/main" xmlns:wpc="http://schemas.microsoft.com/office/word/2010/wordprocessingCanvas" xmlns="" val="0"/>
                         </a:ext>
                       </a:extLst>
                     </a:blip>
@@ -1002,13 +1729,67 @@
         <w:t>5.</w:t>
       </w:r>
       <w:r>
-        <w:t xml:space="preserve"> For this exercise I inserted an external hard drive and a dvd. The mount point for the hard drive was</w:t>
+        <w:t xml:space="preserve"> For this exercise I inserted an external hard drive and a </w:t>
+      </w:r>
+      <w:proofErr w:type="spellStart"/>
+      <w:proofErr w:type="gramStart"/>
+      <w:r>
+        <w:t>dvd</w:t>
+      </w:r>
+      <w:proofErr w:type="spellEnd"/>
+      <w:proofErr w:type="gramEnd"/>
+      <w:r>
+        <w:t>. The mount point for the hard drive was</w:t>
       </w:r>
       <w:r>
         <w:rPr>
           <w:rFonts w:ascii="Lucida Grande" w:hAnsi="Lucida Grande" w:cs="Lucida Grande"/>
         </w:rPr>
-        <w:t xml:space="preserve"> /Volumes/FreeAgent GoFlex Drive. The mount point for the dvd was /Volumes</w:t>
+        <w:t xml:space="preserve"> /Volumes/</w:t>
+      </w:r>
+      <w:proofErr w:type="spellStart"/>
+      <w:r>
+        <w:rPr>
+          <w:rFonts w:ascii="Lucida Grande" w:hAnsi="Lucida Grande" w:cs="Lucida Grande"/>
+        </w:rPr>
+        <w:t>FreeAgent</w:t>
+      </w:r>
+      <w:proofErr w:type="spellEnd"/>
+      <w:r>
+        <w:rPr>
+          <w:rFonts w:ascii="Lucida Grande" w:hAnsi="Lucida Grande" w:cs="Lucida Grande"/>
+        </w:rPr>
+        <w:t xml:space="preserve"> </w:t>
+      </w:r>
+      <w:proofErr w:type="spellStart"/>
+      <w:r>
+        <w:rPr>
+          <w:rFonts w:ascii="Lucida Grande" w:hAnsi="Lucida Grande" w:cs="Lucida Grande"/>
+        </w:rPr>
+        <w:t>GoFlex</w:t>
+      </w:r>
+      <w:proofErr w:type="spellEnd"/>
+      <w:r>
+        <w:rPr>
+          <w:rFonts w:ascii="Lucida Grande" w:hAnsi="Lucida Grande" w:cs="Lucida Grande"/>
+        </w:rPr>
+        <w:t xml:space="preserve"> Drive. The mount point for the </w:t>
+      </w:r>
+      <w:proofErr w:type="spellStart"/>
+      <w:proofErr w:type="gramStart"/>
+      <w:r>
+        <w:rPr>
+          <w:rFonts w:ascii="Lucida Grande" w:hAnsi="Lucida Grande" w:cs="Lucida Grande"/>
+        </w:rPr>
+        <w:t>dvd</w:t>
+      </w:r>
+      <w:proofErr w:type="spellEnd"/>
+      <w:proofErr w:type="gramEnd"/>
+      <w:r>
+        <w:rPr>
+          <w:rFonts w:ascii="Lucida Grande" w:hAnsi="Lucida Grande" w:cs="Lucida Grande"/>
+        </w:rPr>
+        <w:t xml:space="preserve"> was /Volumes</w:t>
       </w:r>
       <w:r>
         <w:t>/TANGLED.</w:t>
@@ -1019,14 +1800,14 @@
       <w:r>
         <w:t>Disk Utility.</w:t>
       </w:r>
-      <w:bookmarkStart w:id="0" w:name="_GoBack"/>
-      <w:bookmarkEnd w:id="0"/>
+      <w:bookmarkStart w:id="6" w:name="_GoBack"/>
+      <w:bookmarkEnd w:id="6"/>
       <w:r>
         <w:rPr>
           <w:noProof/>
         </w:rPr>
         <w:drawing>
-          <wp:inline distT="0" distB="0" distL="0" distR="0" wp14:anchorId="6308BE43" wp14:editId="7AD0BF96">
+          <wp:inline distT="0" distB="0" distL="0" distR="0">
             <wp:extent cx="5486400" cy="833718"/>
             <wp:effectExtent l="0" t="0" r="0" b="5080"/>
             <wp:docPr id="15" name="Picture 6"/>
@@ -1046,7 +1827,7 @@
                     <a:blip r:embed="rId19">
                       <a:extLst>
                         <a:ext uri="{28A0092B-C50C-407E-A947-70E740481C1C}">
-                          <a14:useLocalDpi xmlns:a14="http://schemas.microsoft.com/office/drawing/2010/main" val="0"/>
+                          <a14:useLocalDpi xmlns:a14="http://schemas.microsoft.com/office/drawing/2010/main" xmlns:pic="http://schemas.openxmlformats.org/drawingml/2006/picture" xmlns:a="http://schemas.openxmlformats.org/drawingml/2006/main" xmlns:wps="http://schemas.microsoft.com/office/word/2010/wordprocessingShape" xmlns:wne="http://schemas.microsoft.com/office/word/2006/wordml" xmlns:wpi="http://schemas.microsoft.com/office/word/2010/wordprocessingInk" xmlns:wpg="http://schemas.microsoft.com/office/word/2010/wordprocessingGroup" xmlns:w14="http://schemas.microsoft.com/office/word/2010/wordml" xmlns:w="http://schemas.openxmlformats.org/wordprocessingml/2006/main" xmlns:w10="urn:schemas-microsoft-com:office:word" xmlns:wp="http://schemas.openxmlformats.org/drawingml/2006/wordprocessingDrawing" xmlns:wp14="http://schemas.microsoft.com/office/word/2010/wordprocessingDrawing" xmlns:v="urn:schemas-microsoft-com:vml" xmlns:m="http://schemas.openxmlformats.org/officeDocument/2006/math" xmlns:r="http://schemas.openxmlformats.org/officeDocument/2006/relationships" xmlns:o="urn:schemas-microsoft-com:office:office" xmlns:mv="urn:schemas-microsoft-com:mac:vml" xmlns:mc="http://schemas.openxmlformats.org/markup-compatibility/2006" xmlns:mo="http://schemas.microsoft.com/office/mac/office/2008/main" xmlns:wpc="http://schemas.microsoft.com/office/word/2010/wordprocessingCanvas" xmlns="" val="0"/>
                         </a:ext>
                       </a:extLst>
                     </a:blip>
@@ -1079,7 +1860,7 @@
           <w:noProof/>
         </w:rPr>
         <w:drawing>
-          <wp:inline distT="0" distB="0" distL="0" distR="0" wp14:anchorId="727F2A24" wp14:editId="675AAFC4">
+          <wp:inline distT="0" distB="0" distL="0" distR="0">
             <wp:extent cx="5486400" cy="747776"/>
             <wp:effectExtent l="0" t="0" r="0" b="0"/>
             <wp:docPr id="16" name="Picture 7"/>
@@ -1099,7 +1880,7 @@
                     <a:blip r:embed="rId20">
                       <a:extLst>
                         <a:ext uri="{28A0092B-C50C-407E-A947-70E740481C1C}">
-                          <a14:useLocalDpi xmlns:a14="http://schemas.microsoft.com/office/drawing/2010/main" val="0"/>
+                          <a14:useLocalDpi xmlns:a14="http://schemas.microsoft.com/office/drawing/2010/main" xmlns:pic="http://schemas.openxmlformats.org/drawingml/2006/picture" xmlns:a="http://schemas.openxmlformats.org/drawingml/2006/main" xmlns:wps="http://schemas.microsoft.com/office/word/2010/wordprocessingShape" xmlns:wne="http://schemas.microsoft.com/office/word/2006/wordml" xmlns:wpi="http://schemas.microsoft.com/office/word/2010/wordprocessingInk" xmlns:wpg="http://schemas.microsoft.com/office/word/2010/wordprocessingGroup" xmlns:w14="http://schemas.microsoft.com/office/word/2010/wordml" xmlns:w="http://schemas.openxmlformats.org/wordprocessingml/2006/main" xmlns:w10="urn:schemas-microsoft-com:office:word" xmlns:wp="http://schemas.openxmlformats.org/drawingml/2006/wordprocessingDrawing" xmlns:wp14="http://schemas.microsoft.com/office/word/2010/wordprocessingDrawing" xmlns:v="urn:schemas-microsoft-com:vml" xmlns:m="http://schemas.openxmlformats.org/officeDocument/2006/math" xmlns:r="http://schemas.openxmlformats.org/officeDocument/2006/relationships" xmlns:o="urn:schemas-microsoft-com:office:office" xmlns:mv="urn:schemas-microsoft-com:mac:vml" xmlns:mc="http://schemas.openxmlformats.org/markup-compatibility/2006" xmlns:mo="http://schemas.microsoft.com/office/mac/office/2008/main" xmlns:wpc="http://schemas.microsoft.com/office/word/2010/wordprocessingCanvas" xmlns="" val="0"/>
                         </a:ext>
                       </a:extLst>
                     </a:blip>
@@ -1130,16 +1911,278 @@
     </w:p>
     <w:sectPr>
       <w:pgSz w:w="12240" w:h="15840"/>
-      <w:pgMar w:top="1440" w:right="1800" w:bottom="1440" w:left="1800" w:header="720" w:footer="720" w:gutter="0"/>
-      <w:cols w:space="720"/>
+      <w:pgMar w:top="1440" w:right="1800" w:bottom="1440" w:left="1800" w:gutter="0"/>
       <w:docGrid w:linePitch="360"/>
     </w:sectPr>
   </w:body>
 </w:document>
 </file>
 
+<file path=word/comments.xml><?xml version="1.0" encoding="utf-8"?>
+<w:comments xmlns:mo="http://schemas.microsoft.com/office/mac/office/2008/main" xmlns:ve="http://schemas.openxmlformats.org/markup-compatibility/2006" xmlns:mv="urn:schemas-microsoft-com:mac:vml" xmlns:o="urn:schemas-microsoft-com:office:office" xmlns:r="http://schemas.openxmlformats.org/officeDocument/2006/relationships" xmlns:m="http://schemas.openxmlformats.org/officeDocument/2006/math" xmlns:v="urn:schemas-microsoft-com:vml" xmlns:wp="http://schemas.openxmlformats.org/drawingml/2006/wordprocessingDrawing" xmlns:w10="urn:schemas-microsoft-com:office:word" xmlns:w="http://schemas.openxmlformats.org/wordprocessingml/2006/main" xmlns:wne="http://schemas.microsoft.com/office/word/2006/wordml">
+  <w:comment w:id="0" w:author="John David N. Dionisio" w:date="2013-02-09T22:58:00Z" w:initials="JD">
+    <w:p>
+      <w:pPr>
+        <w:pStyle w:val="CommentText"/>
+      </w:pPr>
+      <w:r>
+        <w:rPr>
+          <w:rStyle w:val="CommentReference"/>
+        </w:rPr>
+        <w:annotationRef/>
+      </w:r>
+      <w:r>
+        <w:t>I don’t think this is entirely your fault, but did you notice that, despite the –u parameter, your list does include a process not owned by root? (</w:t>
+      </w:r>
+      <w:proofErr w:type="spellStart"/>
+      <w:proofErr w:type="gramStart"/>
+      <w:r>
+        <w:rPr>
+          <w:i/>
+        </w:rPr>
+        <w:t>warmd</w:t>
+      </w:r>
+      <w:proofErr w:type="spellEnd"/>
+      <w:proofErr w:type="gramEnd"/>
+      <w:r>
+        <w:t>, PID 30)</w:t>
+      </w:r>
+    </w:p>
+    <w:p>
+      <w:pPr>
+        <w:pStyle w:val="CommentText"/>
+      </w:pPr>
+    </w:p>
+    <w:p>
+      <w:pPr>
+        <w:pStyle w:val="CommentText"/>
+      </w:pPr>
+      <w:r>
+        <w:t>Curious…somewhat caught me by surprise too…</w:t>
+      </w:r>
+    </w:p>
+  </w:comment>
+  <w:comment w:id="1" w:author="John David N. Dionisio" w:date="2013-02-09T23:00:00Z" w:initials="JD">
+    <w:p>
+      <w:pPr>
+        <w:pStyle w:val="CommentText"/>
+      </w:pPr>
+      <w:r>
+        <w:rPr>
+          <w:rStyle w:val="CommentReference"/>
+        </w:rPr>
+        <w:annotationRef/>
+      </w:r>
+      <w:r>
+        <w:t xml:space="preserve">Same here—see </w:t>
+      </w:r>
+      <w:proofErr w:type="spellStart"/>
+      <w:r>
+        <w:rPr>
+          <w:i/>
+        </w:rPr>
+        <w:t>gfslogger</w:t>
+      </w:r>
+      <w:proofErr w:type="spellEnd"/>
+      <w:r>
+        <w:t xml:space="preserve"> and the </w:t>
+      </w:r>
+      <w:r>
+        <w:rPr>
+          <w:i/>
+        </w:rPr>
+        <w:t>login</w:t>
+      </w:r>
+      <w:r>
+        <w:t xml:space="preserve"> and </w:t>
+      </w:r>
+      <w:proofErr w:type="spellStart"/>
+      <w:r>
+        <w:rPr>
+          <w:i/>
+        </w:rPr>
+        <w:t>ps</w:t>
+      </w:r>
+      <w:proofErr w:type="spellEnd"/>
+      <w:r>
+        <w:t xml:space="preserve"> (???) processes at the bottom of your screenshot.  I must say this is quite puzzling.</w:t>
+      </w:r>
+    </w:p>
+    <w:p>
+      <w:pPr>
+        <w:pStyle w:val="CommentText"/>
+      </w:pPr>
+    </w:p>
+    <w:p>
+      <w:pPr>
+        <w:pStyle w:val="CommentText"/>
+      </w:pPr>
+      <w:r>
+        <w:t xml:space="preserve">Now, having seen this anomaly twice, I would have explored alternative ways to filter out the processes for a specific user…there </w:t>
+      </w:r>
+      <w:r>
+        <w:rPr>
+          <w:i/>
+        </w:rPr>
+        <w:t>is</w:t>
+      </w:r>
+      <w:r>
+        <w:t xml:space="preserve"> another way, and at least its output wouldn’t be quite so contradictory…</w:t>
+      </w:r>
+    </w:p>
+  </w:comment>
+  <w:comment w:id="2" w:author="John David N. Dionisio" w:date="2013-02-09T23:04:00Z" w:initials="JD">
+    <w:p>
+      <w:pPr>
+        <w:pStyle w:val="CommentText"/>
+      </w:pPr>
+      <w:r>
+        <w:rPr>
+          <w:rStyle w:val="CommentReference"/>
+        </w:rPr>
+        <w:annotationRef/>
+      </w:r>
+      <w:r>
+        <w:t xml:space="preserve">Your command output clearly sorts by RSS.  How did you pick out the one with maximum VSZ?  Did you use a different command, or did you just eyeball it from the output?  I suspect you know which is the right thing to </w:t>
+      </w:r>
+      <w:proofErr w:type="gramStart"/>
+      <w:r>
+        <w:t xml:space="preserve">do  </w:t>
+      </w:r>
+      <w:proofErr w:type="spellStart"/>
+      <w:r>
+        <w:t>O</w:t>
+      </w:r>
+      <w:proofErr w:type="gramEnd"/>
+      <w:r>
+        <w:t>_o</w:t>
+      </w:r>
+      <w:proofErr w:type="spellEnd"/>
+    </w:p>
+    <w:p>
+      <w:pPr>
+        <w:pStyle w:val="CommentText"/>
+      </w:pPr>
+    </w:p>
+    <w:p>
+      <w:pPr>
+        <w:pStyle w:val="CommentText"/>
+      </w:pPr>
+      <w:r>
+        <w:t xml:space="preserve">Also, this is quite a bit of output.  You can extend your command sequence a little more so that you get </w:t>
+      </w:r>
+      <w:r>
+        <w:rPr>
+          <w:i/>
+        </w:rPr>
+        <w:t>exactly</w:t>
+      </w:r>
+      <w:r>
+        <w:t xml:space="preserve"> the information that you want, no more and no less.</w:t>
+      </w:r>
+    </w:p>
+  </w:comment>
+  <w:comment w:id="3" w:author="John David N. Dionisio" w:date="2013-02-09T23:05:00Z" w:initials="JD">
+    <w:p>
+      <w:pPr>
+        <w:pStyle w:val="CommentText"/>
+      </w:pPr>
+      <w:r>
+        <w:rPr>
+          <w:rStyle w:val="CommentReference"/>
+        </w:rPr>
+        <w:annotationRef/>
+      </w:r>
+      <w:r>
+        <w:t>Same as above, it appears that you just eyeballed the answers out of the large amount of output.  This is not ideal—you should make the computer do as much of your work as possible.</w:t>
+      </w:r>
+    </w:p>
+  </w:comment>
+  <w:comment w:id="4" w:author="John David N. Dionisio" w:date="2013-02-09T23:07:00Z" w:initials="JD">
+    <w:p>
+      <w:pPr>
+        <w:pStyle w:val="CommentText"/>
+      </w:pPr>
+      <w:r>
+        <w:rPr>
+          <w:rStyle w:val="CommentReference"/>
+        </w:rPr>
+        <w:annotationRef/>
+      </w:r>
+      <w:r>
+        <w:t xml:space="preserve">OK, I can see that you are running in </w:t>
+      </w:r>
+      <w:r>
+        <w:rPr>
+          <w:i/>
+        </w:rPr>
+        <w:t>screen</w:t>
+      </w:r>
+      <w:r>
+        <w:t xml:space="preserve"> here, but it is not clear that you detached your session, moved on with your life, then came back.  Well, there is a subtle hint that you did do this based on the window title, but still, that could have been manually edited.  Inclusion of your command or action sequence, or a screenshot of the terminal </w:t>
+      </w:r>
+      <w:r>
+        <w:rPr>
+          <w:i/>
+        </w:rPr>
+        <w:t>outside</w:t>
+      </w:r>
+      <w:r>
+        <w:t xml:space="preserve"> of screen, would help solidify your case.</w:t>
+      </w:r>
+    </w:p>
+  </w:comment>
+  <w:comment w:id="5" w:author="John David N. Dionisio" w:date="2013-02-09T23:09:00Z" w:initials="JD">
+    <w:p>
+      <w:pPr>
+        <w:pStyle w:val="CommentText"/>
+      </w:pPr>
+      <w:r>
+        <w:rPr>
+          <w:rStyle w:val="CommentReference"/>
+        </w:rPr>
+        <w:annotationRef/>
+      </w:r>
+      <w:r>
+        <w:t xml:space="preserve">Did you verify that </w:t>
+      </w:r>
+      <w:r>
+        <w:rPr>
+          <w:i/>
+        </w:rPr>
+        <w:t>–n</w:t>
+      </w:r>
+      <w:r>
+        <w:t xml:space="preserve"> indeed does what you want?  IIRC, </w:t>
+      </w:r>
+      <w:r>
+        <w:rPr>
+          <w:i/>
+        </w:rPr>
+        <w:t>–n</w:t>
+      </w:r>
+      <w:r>
+        <w:t xml:space="preserve"> will place 2.0M before 920K (i.e., it ignores the units).  Nice move with adding </w:t>
+      </w:r>
+      <w:r>
+        <w:rPr>
+          <w:i/>
+        </w:rPr>
+        <w:t>tail</w:t>
+      </w:r>
+      <w:r>
+        <w:t xml:space="preserve"> to the end though—that’s what I was referring to in my earlier comments, about finding ways to make your command only deliver the desired information to </w:t>
+      </w:r>
+      <w:r>
+        <w:t>you.</w:t>
+      </w:r>
+    </w:p>
+  </w:comment>
+</w:comments>
+</file>
+
 <file path=word/numbering.xml><?xml version="1.0" encoding="utf-8"?>
-<w:numbering xmlns:wpc="http://schemas.microsoft.com/office/word/2010/wordprocessingCanvas" xmlns:mo="http://schemas.microsoft.com/office/mac/office/2008/main" xmlns:mc="http://schemas.openxmlformats.org/markup-compatibility/2006" xmlns:mv="urn:schemas-microsoft-com:mac:vml" xmlns:o="urn:schemas-microsoft-com:office:office" xmlns:r="http://schemas.openxmlformats.org/officeDocument/2006/relationships" xmlns:m="http://schemas.openxmlformats.org/officeDocument/2006/math" xmlns:v="urn:schemas-microsoft-com:vml" xmlns:wp14="http://schemas.microsoft.com/office/word/2010/wordprocessingDrawing" xmlns:wp="http://schemas.openxmlformats.org/drawingml/2006/wordprocessingDrawing" xmlns:w10="urn:schemas-microsoft-com:office:word" xmlns:w="http://schemas.openxmlformats.org/wordprocessingml/2006/main" xmlns:w14="http://schemas.microsoft.com/office/word/2010/wordml" xmlns:wpg="http://schemas.microsoft.com/office/word/2010/wordprocessingGroup" xmlns:wpi="http://schemas.microsoft.com/office/word/2010/wordprocessingInk" xmlns:wne="http://schemas.microsoft.com/office/word/2006/wordml" xmlns:wps="http://schemas.microsoft.com/office/word/2010/wordprocessingShape" mc:Ignorable="w14 wp14">
+<w:numbering xmlns:mo="http://schemas.microsoft.com/office/mac/office/2008/main" xmlns:ve="http://schemas.openxmlformats.org/markup-compatibility/2006" xmlns:mv="urn:schemas-microsoft-com:mac:vml" xmlns:o="urn:schemas-microsoft-com:office:office" xmlns:r="http://schemas.openxmlformats.org/officeDocument/2006/relationships" xmlns:m="http://schemas.openxmlformats.org/officeDocument/2006/math" xmlns:v="urn:schemas-microsoft-com:vml" xmlns:wp="http://schemas.openxmlformats.org/drawingml/2006/wordprocessingDrawing" xmlns:w10="urn:schemas-microsoft-com:office:word" xmlns:w="http://schemas.openxmlformats.org/wordprocessingml/2006/main" xmlns:wne="http://schemas.microsoft.com/office/word/2006/wordml">
   <w:abstractNum w:abstractNumId="0">
     <w:nsid w:val="46283E67"/>
     <w:multiLevelType w:val="hybridMultilevel"/>
@@ -1236,7 +2279,7 @@
 </file>
 
 <file path=word/styles.xml><?xml version="1.0" encoding="utf-8"?>
-<w:styles xmlns:mc="http://schemas.openxmlformats.org/markup-compatibility/2006" xmlns:r="http://schemas.openxmlformats.org/officeDocument/2006/relationships" xmlns:w="http://schemas.openxmlformats.org/wordprocessingml/2006/main" xmlns:w14="http://schemas.microsoft.com/office/word/2010/wordml" mc:Ignorable="w14">
+<w:styles xmlns:r="http://schemas.openxmlformats.org/officeDocument/2006/relationships" xmlns:w="http://schemas.openxmlformats.org/wordprocessingml/2006/main">
   <w:docDefaults>
     <w:rPrDefault>
       <w:rPr>
@@ -1390,18 +2433,18 @@
   <w:style w:type="paragraph" w:default="1" w:styleId="Normal">
     <w:name w:val="Normal"/>
     <w:qFormat/>
+    <w:rsid w:val="006D6C2C"/>
   </w:style>
   <w:style w:type="character" w:default="1" w:styleId="DefaultParagraphFont">
     <w:name w:val="Default Paragraph Font"/>
-    <w:uiPriority w:val="1"/>
     <w:semiHidden/>
     <w:unhideWhenUsed/>
   </w:style>
   <w:style w:type="table" w:default="1" w:styleId="TableNormal">
     <w:name w:val="Normal Table"/>
-    <w:uiPriority w:val="99"/>
     <w:semiHidden/>
     <w:unhideWhenUsed/>
+    <w:qFormat/>
     <w:tblPr>
       <w:tblInd w:w="0" w:type="dxa"/>
       <w:tblCellMar>
@@ -1414,7 +2457,6 @@
   </w:style>
   <w:style w:type="numbering" w:default="1" w:styleId="NoList">
     <w:name w:val="No List"/>
-    <w:uiPriority w:val="99"/>
     <w:semiHidden/>
     <w:unhideWhenUsed/>
   </w:style>
@@ -1455,6 +2497,65 @@
       <w:ind w:left="720"/>
       <w:contextualSpacing/>
     </w:pPr>
+  </w:style>
+  <w:style w:type="character" w:styleId="CommentReference">
+    <w:name w:val="annotation reference"/>
+    <w:basedOn w:val="DefaultParagraphFont"/>
+    <w:uiPriority w:val="99"/>
+    <w:semiHidden/>
+    <w:unhideWhenUsed/>
+    <w:rsid w:val="00593698"/>
+    <w:rPr>
+      <w:sz w:val="18"/>
+      <w:szCs w:val="18"/>
+    </w:rPr>
+  </w:style>
+  <w:style w:type="paragraph" w:styleId="CommentText">
+    <w:name w:val="annotation text"/>
+    <w:basedOn w:val="Normal"/>
+    <w:link w:val="CommentTextChar"/>
+    <w:uiPriority w:val="99"/>
+    <w:semiHidden/>
+    <w:unhideWhenUsed/>
+    <w:rsid w:val="00593698"/>
+  </w:style>
+  <w:style w:type="character" w:customStyle="1" w:styleId="CommentTextChar">
+    <w:name w:val="Comment Text Char"/>
+    <w:basedOn w:val="DefaultParagraphFont"/>
+    <w:link w:val="CommentText"/>
+    <w:uiPriority w:val="99"/>
+    <w:semiHidden/>
+    <w:rsid w:val="00593698"/>
+  </w:style>
+  <w:style w:type="paragraph" w:styleId="CommentSubject">
+    <w:name w:val="annotation subject"/>
+    <w:basedOn w:val="CommentText"/>
+    <w:next w:val="CommentText"/>
+    <w:link w:val="CommentSubjectChar"/>
+    <w:uiPriority w:val="99"/>
+    <w:semiHidden/>
+    <w:unhideWhenUsed/>
+    <w:rsid w:val="00593698"/>
+    <w:rPr>
+      <w:b/>
+      <w:bCs/>
+      <w:sz w:val="20"/>
+      <w:szCs w:val="20"/>
+    </w:rPr>
+  </w:style>
+  <w:style w:type="character" w:customStyle="1" w:styleId="CommentSubjectChar">
+    <w:name w:val="Comment Subject Char"/>
+    <w:basedOn w:val="CommentTextChar"/>
+    <w:link w:val="CommentSubject"/>
+    <w:uiPriority w:val="99"/>
+    <w:semiHidden/>
+    <w:rsid w:val="00593698"/>
+    <w:rPr>
+      <w:b/>
+      <w:bCs/>
+      <w:sz w:val="20"/>
+      <w:szCs w:val="20"/>
+    </w:rPr>
   </w:style>
 </w:styles>
 </file>

</xml_diff>